<commit_message>
geri use case update
</commit_message>
<xml_diff>
--- a/BGG.docx
+++ b/BGG.docx
@@ -94,7 +94,10 @@
       </w:r>
       <w:proofErr w:type="spellStart"/>
       <w:r>
-        <w:t>but</w:t>
+        <w:t>b</w:t>
+      </w:r>
+      <w:r>
+        <w:t>ut</w:t>
       </w:r>
       <w:proofErr w:type="spellEnd"/>
       <w:r>
@@ -150,7 +153,10 @@
       </w:r>
       <w:proofErr w:type="spellStart"/>
       <w:r>
-        <w:t>forniture</w:t>
+        <w:t>fu</w:t>
+      </w:r>
+      <w:r>
+        <w:t>rniture</w:t>
       </w:r>
       <w:proofErr w:type="spellEnd"/>
       <w:r>
@@ -319,8 +325,534 @@
         <w:t xml:space="preserve">. </w:t>
       </w:r>
       <w:proofErr w:type="spellStart"/>
+      <w:r>
+        <w:t>All</w:t>
+      </w:r>
+      <w:proofErr w:type="spellEnd"/>
+      <w:r>
+        <w:t xml:space="preserve"> </w:t>
+      </w:r>
+      <w:proofErr w:type="spellStart"/>
+      <w:r>
+        <w:t>user</w:t>
+      </w:r>
+      <w:proofErr w:type="spellEnd"/>
+      <w:r>
+        <w:t xml:space="preserve"> </w:t>
+      </w:r>
+      <w:proofErr w:type="spellStart"/>
+      <w:r>
+        <w:t>have</w:t>
+      </w:r>
+      <w:proofErr w:type="spellEnd"/>
+      <w:r>
+        <w:t xml:space="preserve"> </w:t>
+      </w:r>
       <w:proofErr w:type="gramStart"/>
       <w:r>
+        <w:t>a</w:t>
+      </w:r>
+      <w:proofErr w:type="gramEnd"/>
+      <w:r>
+        <w:t xml:space="preserve"> </w:t>
+      </w:r>
+      <w:proofErr w:type="spellStart"/>
+      <w:r>
+        <w:t>user</w:t>
+      </w:r>
+      <w:proofErr w:type="spellEnd"/>
+      <w:r>
+        <w:t xml:space="preserve"> account, </w:t>
+      </w:r>
+      <w:proofErr w:type="spellStart"/>
+      <w:r>
+        <w:t>with</w:t>
+      </w:r>
+      <w:proofErr w:type="spellEnd"/>
+      <w:r>
+        <w:t xml:space="preserve"> </w:t>
+      </w:r>
+      <w:proofErr w:type="spellStart"/>
+      <w:r>
+        <w:t>this</w:t>
+      </w:r>
+      <w:proofErr w:type="spellEnd"/>
+      <w:r>
+        <w:t xml:space="preserve"> account </w:t>
+      </w:r>
+      <w:proofErr w:type="spellStart"/>
+      <w:r>
+        <w:t>can</w:t>
+      </w:r>
+      <w:proofErr w:type="spellEnd"/>
+      <w:r>
+        <w:t xml:space="preserve"> </w:t>
+      </w:r>
+      <w:proofErr w:type="spellStart"/>
+      <w:r>
+        <w:t>the</w:t>
+      </w:r>
+      <w:proofErr w:type="spellEnd"/>
+      <w:r>
+        <w:t xml:space="preserve"> </w:t>
+      </w:r>
+      <w:proofErr w:type="spellStart"/>
+      <w:r>
+        <w:t>user</w:t>
+      </w:r>
+      <w:proofErr w:type="spellEnd"/>
+      <w:r>
+        <w:t xml:space="preserve"> login and </w:t>
+      </w:r>
+      <w:proofErr w:type="spellStart"/>
+      <w:r>
+        <w:t>t</w:t>
+      </w:r>
+      <w:r>
+        <w:t>his</w:t>
+      </w:r>
+      <w:proofErr w:type="spellEnd"/>
+      <w:r>
+        <w:t xml:space="preserve"> account's </w:t>
+      </w:r>
+      <w:proofErr w:type="spellStart"/>
+      <w:r>
+        <w:t>user</w:t>
+      </w:r>
+      <w:proofErr w:type="spellEnd"/>
+      <w:r>
+        <w:t xml:space="preserve"> </w:t>
+      </w:r>
+      <w:proofErr w:type="spellStart"/>
+      <w:r>
+        <w:t>id</w:t>
+      </w:r>
+      <w:proofErr w:type="spellEnd"/>
+      <w:r>
+        <w:t xml:space="preserve"> </w:t>
+      </w:r>
+      <w:proofErr w:type="spellStart"/>
+      <w:r>
+        <w:t>identify</w:t>
+      </w:r>
+      <w:proofErr w:type="spellEnd"/>
+      <w:r>
+        <w:t xml:space="preserve"> </w:t>
+      </w:r>
+      <w:proofErr w:type="spellStart"/>
+      <w:r>
+        <w:t>the</w:t>
+      </w:r>
+      <w:proofErr w:type="spellEnd"/>
+      <w:r>
+        <w:t xml:space="preserve"> </w:t>
+      </w:r>
+      <w:proofErr w:type="spellStart"/>
+      <w:r>
+        <w:t>user</w:t>
+      </w:r>
+      <w:proofErr w:type="spellEnd"/>
+      <w:r>
+        <w:t xml:space="preserve"> </w:t>
+      </w:r>
+      <w:proofErr w:type="spellStart"/>
+      <w:r>
+        <w:t>in</w:t>
+      </w:r>
+      <w:proofErr w:type="spellEnd"/>
+      <w:r>
+        <w:t xml:space="preserve"> </w:t>
+      </w:r>
+      <w:proofErr w:type="spellStart"/>
+      <w:r>
+        <w:t>this</w:t>
+      </w:r>
+      <w:proofErr w:type="spellEnd"/>
+      <w:r>
+        <w:t xml:space="preserve"> </w:t>
+      </w:r>
+      <w:proofErr w:type="spellStart"/>
+      <w:r>
+        <w:t>system</w:t>
+      </w:r>
+      <w:proofErr w:type="spellEnd"/>
+      <w:r>
+        <w:t>.</w:t>
+      </w:r>
+    </w:p>
+    <w:p>
+      <w:proofErr w:type="spellStart"/>
+      <w:r>
+        <w:t>What</w:t>
+      </w:r>
+      <w:proofErr w:type="spellEnd"/>
+      <w:r>
+        <w:t xml:space="preserve"> </w:t>
+      </w:r>
+      <w:proofErr w:type="spellStart"/>
+      <w:r>
+        <w:t>users</w:t>
+      </w:r>
+      <w:proofErr w:type="spellEnd"/>
+      <w:r>
+        <w:t xml:space="preserve"> </w:t>
+      </w:r>
+      <w:proofErr w:type="spellStart"/>
+      <w:r>
+        <w:t>can</w:t>
+      </w:r>
+      <w:proofErr w:type="spellEnd"/>
+      <w:r>
+        <w:t xml:space="preserve"> </w:t>
+      </w:r>
+      <w:proofErr w:type="spellStart"/>
+      <w:r>
+        <w:t>do</w:t>
+      </w:r>
+      <w:proofErr w:type="spellEnd"/>
+      <w:r>
+        <w:t xml:space="preserve"> </w:t>
+      </w:r>
+      <w:proofErr w:type="spellStart"/>
+      <w:r>
+        <w:t>with</w:t>
+      </w:r>
+      <w:proofErr w:type="spellEnd"/>
+      <w:r>
+        <w:t xml:space="preserve"> </w:t>
+      </w:r>
+      <w:proofErr w:type="spellStart"/>
+      <w:r>
+        <w:t>the</w:t>
+      </w:r>
+      <w:proofErr w:type="spellEnd"/>
+      <w:r>
+        <w:t xml:space="preserve"> </w:t>
+      </w:r>
+      <w:proofErr w:type="spellStart"/>
+      <w:r>
+        <w:t>application</w:t>
+      </w:r>
+      <w:proofErr w:type="spellEnd"/>
+      <w:r>
+        <w:t>:</w:t>
+      </w:r>
+      <w:r>
+        <w:t xml:space="preserve"> </w:t>
+      </w:r>
+    </w:p>
+    <w:p>
+      <w:pPr>
+        <w:pStyle w:val="ListParagraph"/>
+        <w:numPr>
+          <w:ilvl w:val="0"/>
+          <w:numId w:val="1"/>
+        </w:numPr>
+      </w:pPr>
+      <w:proofErr w:type="spellStart"/>
+      <w:r>
+        <w:t>get</w:t>
+      </w:r>
+      <w:proofErr w:type="spellEnd"/>
+      <w:r>
+        <w:t xml:space="preserve"> </w:t>
+      </w:r>
+      <w:proofErr w:type="spellStart"/>
+      <w:r>
+        <w:t>s</w:t>
+      </w:r>
+      <w:r>
+        <w:t>tock</w:t>
+      </w:r>
+      <w:proofErr w:type="spellEnd"/>
+      <w:r>
+        <w:t xml:space="preserve"> </w:t>
+      </w:r>
+      <w:proofErr w:type="spellStart"/>
+      <w:r>
+        <w:t>informations</w:t>
+      </w:r>
+      <w:proofErr w:type="spellEnd"/>
+      <w:r>
+        <w:t xml:space="preserve"> </w:t>
+      </w:r>
+      <w:proofErr w:type="spellStart"/>
+      <w:r>
+        <w:t>from</w:t>
+      </w:r>
+      <w:proofErr w:type="spellEnd"/>
+      <w:r>
+        <w:t xml:space="preserve"> </w:t>
+      </w:r>
+      <w:proofErr w:type="spellStart"/>
+      <w:r>
+        <w:t>products</w:t>
+      </w:r>
+      <w:proofErr w:type="spellEnd"/>
+      <w:r>
+        <w:t xml:space="preserve"> </w:t>
+      </w:r>
+    </w:p>
+    <w:p>
+      <w:pPr>
+        <w:pStyle w:val="ListParagraph"/>
+        <w:numPr>
+          <w:ilvl w:val="0"/>
+          <w:numId w:val="1"/>
+        </w:numPr>
+      </w:pPr>
+      <w:proofErr w:type="spellStart"/>
+      <w:r>
+        <w:t>can</w:t>
+      </w:r>
+      <w:proofErr w:type="spellEnd"/>
+      <w:r>
+        <w:t xml:space="preserve"> </w:t>
+      </w:r>
+      <w:proofErr w:type="spellStart"/>
+      <w:r>
+        <w:t>make</w:t>
+      </w:r>
+      <w:proofErr w:type="spellEnd"/>
+      <w:r>
+        <w:t xml:space="preserve"> </w:t>
+      </w:r>
+      <w:proofErr w:type="spellStart"/>
+      <w:r>
+        <w:t>or</w:t>
+      </w:r>
+      <w:proofErr w:type="spellEnd"/>
+      <w:r>
+        <w:t xml:space="preserve"> </w:t>
+      </w:r>
+      <w:proofErr w:type="spellStart"/>
+      <w:r>
+        <w:t>modify</w:t>
+      </w:r>
+      <w:proofErr w:type="spellEnd"/>
+      <w:r>
+        <w:t xml:space="preserve"> </w:t>
+      </w:r>
+      <w:proofErr w:type="spellStart"/>
+      <w:r>
+        <w:t>orders</w:t>
+      </w:r>
+      <w:proofErr w:type="spellEnd"/>
+      <w:r>
+        <w:t xml:space="preserve"> </w:t>
+      </w:r>
+      <w:proofErr w:type="spellStart"/>
+      <w:r>
+        <w:t>for</w:t>
+      </w:r>
+      <w:proofErr w:type="spellEnd"/>
+      <w:r>
+        <w:t xml:space="preserve"> </w:t>
+      </w:r>
+      <w:proofErr w:type="spellStart"/>
+      <w:r>
+        <w:t>customers</w:t>
+      </w:r>
+      <w:proofErr w:type="spellEnd"/>
+      <w:r>
+        <w:t xml:space="preserve"> </w:t>
+      </w:r>
+    </w:p>
+    <w:p>
+      <w:pPr>
+        <w:pStyle w:val="ListParagraph"/>
+        <w:numPr>
+          <w:ilvl w:val="0"/>
+          <w:numId w:val="1"/>
+        </w:numPr>
+      </w:pPr>
+      <w:proofErr w:type="spellStart"/>
+      <w:r>
+        <w:t>can</w:t>
+      </w:r>
+      <w:proofErr w:type="spellEnd"/>
+      <w:r>
+        <w:t xml:space="preserve"> </w:t>
+      </w:r>
+      <w:proofErr w:type="spellStart"/>
+      <w:r>
+        <w:t>save</w:t>
+      </w:r>
+      <w:proofErr w:type="spellEnd"/>
+      <w:r>
+        <w:t xml:space="preserve"> </w:t>
+      </w:r>
+      <w:proofErr w:type="spellStart"/>
+      <w:r>
+        <w:t>new</w:t>
+      </w:r>
+      <w:proofErr w:type="spellEnd"/>
+      <w:r>
+        <w:t xml:space="preserve"> </w:t>
+      </w:r>
+      <w:proofErr w:type="spellStart"/>
+      <w:r>
+        <w:t>customers</w:t>
+      </w:r>
+      <w:proofErr w:type="spellEnd"/>
+      <w:r>
+        <w:t xml:space="preserve"> </w:t>
+      </w:r>
+      <w:proofErr w:type="spellStart"/>
+      <w:r>
+        <w:t>in</w:t>
+      </w:r>
+      <w:proofErr w:type="spellEnd"/>
+      <w:r>
+        <w:t xml:space="preserve"> </w:t>
+      </w:r>
+      <w:proofErr w:type="spellStart"/>
+      <w:r>
+        <w:t>t</w:t>
+      </w:r>
+      <w:r>
+        <w:t>he</w:t>
+      </w:r>
+      <w:proofErr w:type="spellEnd"/>
+      <w:r>
+        <w:t xml:space="preserve"> </w:t>
+      </w:r>
+      <w:proofErr w:type="spellStart"/>
+      <w:r>
+        <w:t>system</w:t>
+      </w:r>
+      <w:proofErr w:type="spellEnd"/>
+      <w:r>
+        <w:t xml:space="preserve"> </w:t>
+      </w:r>
+      <w:proofErr w:type="spellStart"/>
+      <w:r>
+        <w:t>or</w:t>
+      </w:r>
+      <w:proofErr w:type="spellEnd"/>
+      <w:r>
+        <w:t xml:space="preserve"> </w:t>
+      </w:r>
+      <w:proofErr w:type="spellStart"/>
+      <w:r>
+        <w:t>modify</w:t>
+      </w:r>
+      <w:proofErr w:type="spellEnd"/>
+      <w:r>
+        <w:t xml:space="preserve"> </w:t>
+      </w:r>
+      <w:proofErr w:type="spellStart"/>
+      <w:r>
+        <w:t>the</w:t>
+      </w:r>
+      <w:proofErr w:type="spellEnd"/>
+      <w:r>
+        <w:t xml:space="preserve"> </w:t>
+      </w:r>
+      <w:proofErr w:type="spellStart"/>
+      <w:r>
+        <w:t>informations</w:t>
+      </w:r>
+      <w:proofErr w:type="spellEnd"/>
+      <w:r>
+        <w:t xml:space="preserve"> of </w:t>
+      </w:r>
+      <w:proofErr w:type="spellStart"/>
+      <w:r>
+        <w:rPr>
+          <w:rFonts w:ascii="Arial" w:hAnsi="Arial" w:cs="Arial"/>
+          <w:color w:val="000000"/>
+          <w:sz w:val="20"/>
+          <w:szCs w:val="20"/>
+          <w:shd w:val="clear" w:color="auto" w:fill="FFFFFF"/>
+        </w:rPr>
+        <w:t>existing</w:t>
+      </w:r>
+      <w:proofErr w:type="spellEnd"/>
+      <w:r>
+        <w:rPr>
+          <w:rFonts w:ascii="Arial" w:hAnsi="Arial" w:cs="Arial"/>
+          <w:color w:val="000000"/>
+          <w:sz w:val="20"/>
+          <w:szCs w:val="20"/>
+          <w:shd w:val="clear" w:color="auto" w:fill="FFFFFF"/>
+        </w:rPr>
+        <w:t xml:space="preserve"> </w:t>
+      </w:r>
+      <w:proofErr w:type="spellStart"/>
+      <w:r>
+        <w:rPr>
+          <w:rFonts w:ascii="Arial" w:hAnsi="Arial" w:cs="Arial"/>
+          <w:color w:val="000000"/>
+          <w:sz w:val="20"/>
+          <w:szCs w:val="20"/>
+          <w:shd w:val="clear" w:color="auto" w:fill="FFFFFF"/>
+        </w:rPr>
+        <w:t>customers</w:t>
+      </w:r>
+      <w:proofErr w:type="spellEnd"/>
+    </w:p>
+    <w:p>
+      <w:pPr>
+        <w:pStyle w:val="ListParagraph"/>
+        <w:numPr>
+          <w:ilvl w:val="0"/>
+          <w:numId w:val="1"/>
+        </w:numPr>
+      </w:pPr>
+      <w:proofErr w:type="spellStart"/>
+      <w:r>
+        <w:t>can</w:t>
+      </w:r>
+      <w:proofErr w:type="spellEnd"/>
+      <w:r>
+        <w:t xml:space="preserve"> </w:t>
+      </w:r>
+      <w:proofErr w:type="spellStart"/>
+      <w:r>
+        <w:t>give</w:t>
+      </w:r>
+      <w:proofErr w:type="spellEnd"/>
+      <w:r>
+        <w:t xml:space="preserve"> a </w:t>
+      </w:r>
+      <w:proofErr w:type="spellStart"/>
+      <w:r>
+        <w:t>bill</w:t>
+      </w:r>
+      <w:proofErr w:type="spellEnd"/>
+      <w:r>
+        <w:t xml:space="preserve"> </w:t>
+      </w:r>
+    </w:p>
+    <w:p>
+      <w:pPr>
+        <w:pStyle w:val="ListParagraph"/>
+        <w:numPr>
+          <w:ilvl w:val="0"/>
+          <w:numId w:val="1"/>
+        </w:numPr>
+      </w:pPr>
+      <w:proofErr w:type="spellStart"/>
+      <w:r>
+        <w:t>make</w:t>
+      </w:r>
+      <w:proofErr w:type="spellEnd"/>
+      <w:r>
+        <w:t xml:space="preserve"> </w:t>
+      </w:r>
+      <w:proofErr w:type="spellStart"/>
+      <w:r>
+        <w:t>reports</w:t>
+      </w:r>
+      <w:proofErr w:type="spellEnd"/>
+      <w:r>
+        <w:t>.</w:t>
+      </w:r>
+    </w:p>
+    <w:p>
+      <w:proofErr w:type="spellStart"/>
+      <w:r>
         <w:t>All</w:t>
       </w:r>
       <w:proofErr w:type="spellEnd"/>
@@ -333,6 +865,338 @@
       </w:r>
       <w:proofErr w:type="spellEnd"/>
       <w:r>
+        <w:t xml:space="preserve">, </w:t>
+      </w:r>
+      <w:proofErr w:type="spellStart"/>
+      <w:r>
+        <w:t>costumer</w:t>
+      </w:r>
+      <w:proofErr w:type="spellEnd"/>
+      <w:r>
+        <w:t xml:space="preserve">, </w:t>
+      </w:r>
+      <w:proofErr w:type="spellStart"/>
+      <w:r>
+        <w:t>product</w:t>
+      </w:r>
+      <w:proofErr w:type="spellEnd"/>
+      <w:r>
+        <w:t xml:space="preserve"> and </w:t>
+      </w:r>
+      <w:proofErr w:type="spellStart"/>
+      <w:r>
+        <w:t>order</w:t>
+      </w:r>
+      <w:proofErr w:type="spellEnd"/>
+      <w:r>
+        <w:t xml:space="preserve"> </w:t>
+      </w:r>
+      <w:proofErr w:type="spellStart"/>
+      <w:r>
+        <w:t>data</w:t>
+      </w:r>
+      <w:proofErr w:type="spellEnd"/>
+      <w:r>
+        <w:t xml:space="preserve"> </w:t>
+      </w:r>
+      <w:proofErr w:type="spellStart"/>
+      <w:r>
+        <w:t>are</w:t>
+      </w:r>
+      <w:proofErr w:type="spellEnd"/>
+      <w:r>
+        <w:t xml:space="preserve"> </w:t>
+      </w:r>
+      <w:proofErr w:type="spellStart"/>
+      <w:r>
+        <w:t>stored</w:t>
+      </w:r>
+      <w:proofErr w:type="spellEnd"/>
+      <w:r>
+        <w:t xml:space="preserve"> </w:t>
+      </w:r>
+      <w:proofErr w:type="spellStart"/>
+      <w:r>
+        <w:t>in</w:t>
+      </w:r>
+      <w:proofErr w:type="spellEnd"/>
+      <w:r>
+        <w:t xml:space="preserve"> </w:t>
+      </w:r>
+      <w:proofErr w:type="spellStart"/>
+      <w:r>
+        <w:t>the</w:t>
+      </w:r>
+      <w:proofErr w:type="spellEnd"/>
+      <w:r>
+        <w:t xml:space="preserve"> </w:t>
+      </w:r>
+      <w:proofErr w:type="spellStart"/>
+      <w:r>
+        <w:t>aplication</w:t>
+      </w:r>
+      <w:proofErr w:type="spellEnd"/>
+      <w:r>
+        <w:t xml:space="preserve">'s </w:t>
+      </w:r>
+      <w:proofErr w:type="spellStart"/>
+      <w:r>
+        <w:t>database</w:t>
+      </w:r>
+      <w:proofErr w:type="spellEnd"/>
+      <w:r>
+        <w:t xml:space="preserve">. The main </w:t>
+      </w:r>
+      <w:proofErr w:type="spellStart"/>
+      <w:r>
+        <w:t>task</w:t>
+      </w:r>
+      <w:proofErr w:type="spellEnd"/>
+      <w:r>
+        <w:t xml:space="preserve"> of </w:t>
+      </w:r>
+      <w:proofErr w:type="spellStart"/>
+      <w:r>
+        <w:t>this</w:t>
+      </w:r>
+      <w:proofErr w:type="spellEnd"/>
+      <w:r>
+        <w:t xml:space="preserve"> </w:t>
+      </w:r>
+      <w:proofErr w:type="spellStart"/>
+      <w:r>
+        <w:t>aplication</w:t>
+      </w:r>
+      <w:proofErr w:type="spellEnd"/>
+      <w:r>
+        <w:t xml:space="preserve"> is </w:t>
+      </w:r>
+      <w:proofErr w:type="spellStart"/>
+      <w:proofErr w:type="gramStart"/>
+      <w:r>
+        <w:t>to</w:t>
+      </w:r>
+      <w:proofErr w:type="spellEnd"/>
+      <w:r>
+        <w:t xml:space="preserve">  </w:t>
+      </w:r>
+      <w:proofErr w:type="spellStart"/>
+      <w:r>
+        <w:t>handle</w:t>
+      </w:r>
+      <w:proofErr w:type="spellEnd"/>
+      <w:proofErr w:type="gramEnd"/>
+      <w:r>
+        <w:t xml:space="preserve"> </w:t>
+      </w:r>
+      <w:proofErr w:type="spellStart"/>
+      <w:r>
+        <w:t>informations</w:t>
+      </w:r>
+      <w:proofErr w:type="spellEnd"/>
+      <w:r>
+        <w:t xml:space="preserve"> </w:t>
+      </w:r>
+      <w:proofErr w:type="spellStart"/>
+      <w:r>
+        <w:t>in</w:t>
+      </w:r>
+      <w:proofErr w:type="spellEnd"/>
+      <w:r>
+        <w:t xml:space="preserve"> </w:t>
+      </w:r>
+      <w:proofErr w:type="spellStart"/>
+      <w:r>
+        <w:t>the</w:t>
+      </w:r>
+      <w:proofErr w:type="spellEnd"/>
+      <w:r>
+        <w:t xml:space="preserve">  </w:t>
+      </w:r>
+      <w:proofErr w:type="spellStart"/>
+      <w:r>
+        <w:t>database</w:t>
+      </w:r>
+      <w:proofErr w:type="spellEnd"/>
+      <w:r>
+        <w:t xml:space="preserve"> </w:t>
+      </w:r>
+      <w:proofErr w:type="spellStart"/>
+      <w:r>
+        <w:t>trought</w:t>
+      </w:r>
+      <w:proofErr w:type="spellEnd"/>
+      <w:r>
+        <w:t xml:space="preserve"> a </w:t>
+      </w:r>
+      <w:proofErr w:type="spellStart"/>
+      <w:r>
+        <w:t>simple</w:t>
+      </w:r>
+      <w:proofErr w:type="spellEnd"/>
+      <w:r>
+        <w:t xml:space="preserve"> </w:t>
+      </w:r>
+      <w:proofErr w:type="spellStart"/>
+      <w:r>
+        <w:t>interface</w:t>
+      </w:r>
+      <w:proofErr w:type="spellEnd"/>
+      <w:r>
+        <w:t>.</w:t>
+      </w:r>
+    </w:p>
+    <w:p>
+      <w:proofErr w:type="spellStart"/>
+      <w:r>
+        <w:t>This</w:t>
+      </w:r>
+      <w:proofErr w:type="spellEnd"/>
+      <w:r>
+        <w:t xml:space="preserve"> </w:t>
+      </w:r>
+      <w:proofErr w:type="spellStart"/>
+      <w:r>
+        <w:t>interface</w:t>
+      </w:r>
+      <w:proofErr w:type="spellEnd"/>
+      <w:r>
+        <w:t xml:space="preserve"> is </w:t>
+      </w:r>
+      <w:proofErr w:type="spellStart"/>
+      <w:r>
+        <w:t>can</w:t>
+      </w:r>
+      <w:proofErr w:type="spellEnd"/>
+      <w:r>
+        <w:t xml:space="preserve"> be </w:t>
+      </w:r>
+      <w:proofErr w:type="spellStart"/>
+      <w:r>
+        <w:t>opened</w:t>
+      </w:r>
+      <w:proofErr w:type="spellEnd"/>
+      <w:r>
+        <w:t xml:space="preserve"> </w:t>
+      </w:r>
+      <w:proofErr w:type="spellStart"/>
+      <w:r>
+        <w:t>in</w:t>
+      </w:r>
+      <w:proofErr w:type="spellEnd"/>
+      <w:r>
+        <w:t xml:space="preserve"> a web browser, and is </w:t>
+      </w:r>
+      <w:proofErr w:type="spellStart"/>
+      <w:r>
+        <w:t>conectted</w:t>
+      </w:r>
+      <w:proofErr w:type="spellEnd"/>
+      <w:r>
+        <w:t xml:space="preserve"> </w:t>
+      </w:r>
+      <w:proofErr w:type="spellStart"/>
+      <w:r>
+        <w:t>directly</w:t>
+      </w:r>
+      <w:proofErr w:type="spellEnd"/>
+      <w:r>
+        <w:t xml:space="preserve"> </w:t>
+      </w:r>
+      <w:proofErr w:type="spellStart"/>
+      <w:r>
+        <w:t>to</w:t>
+      </w:r>
+      <w:proofErr w:type="spellEnd"/>
+      <w:r>
+        <w:t xml:space="preserve"> </w:t>
+      </w:r>
+      <w:proofErr w:type="spellStart"/>
+      <w:r>
+        <w:t>database</w:t>
+      </w:r>
+      <w:proofErr w:type="spellEnd"/>
+      <w:r>
+        <w:t xml:space="preserve">. </w:t>
+      </w:r>
+      <w:proofErr w:type="spellStart"/>
+      <w:r>
+        <w:t>If</w:t>
+      </w:r>
+      <w:proofErr w:type="spellEnd"/>
+      <w:r>
+        <w:t xml:space="preserve"> </w:t>
+      </w:r>
+      <w:proofErr w:type="gramStart"/>
+      <w:r>
+        <w:t>a</w:t>
+      </w:r>
+      <w:proofErr w:type="gramEnd"/>
+      <w:r>
+        <w:t xml:space="preserve"> </w:t>
+      </w:r>
+      <w:proofErr w:type="spellStart"/>
+      <w:r>
+        <w:t>user</w:t>
+      </w:r>
+      <w:proofErr w:type="spellEnd"/>
+      <w:r>
+        <w:t xml:space="preserve"> </w:t>
+      </w:r>
+      <w:proofErr w:type="spellStart"/>
+      <w:r>
+        <w:t>change</w:t>
+      </w:r>
+      <w:proofErr w:type="spellEnd"/>
+      <w:r>
+        <w:t xml:space="preserve"> </w:t>
+      </w:r>
+      <w:proofErr w:type="spellStart"/>
+      <w:r>
+        <w:t>somthing</w:t>
+      </w:r>
+      <w:proofErr w:type="spellEnd"/>
+      <w:r>
+        <w:t xml:space="preserve"> </w:t>
+      </w:r>
+      <w:proofErr w:type="spellStart"/>
+      <w:r>
+        <w:t>on</w:t>
+      </w:r>
+      <w:proofErr w:type="spellEnd"/>
+      <w:r>
+        <w:t xml:space="preserve"> </w:t>
+      </w:r>
+      <w:proofErr w:type="spellStart"/>
+      <w:r>
+        <w:t>the</w:t>
+      </w:r>
+      <w:proofErr w:type="spellEnd"/>
+      <w:r>
+        <w:t xml:space="preserve"> </w:t>
+      </w:r>
+      <w:proofErr w:type="spellStart"/>
+      <w:r>
+        <w:t>interface</w:t>
+      </w:r>
+      <w:proofErr w:type="spellEnd"/>
+      <w:r>
+        <w:t xml:space="preserve">, </w:t>
+      </w:r>
+      <w:proofErr w:type="spellStart"/>
+      <w:r>
+        <w:t>this</w:t>
+      </w:r>
+      <w:proofErr w:type="spellEnd"/>
+      <w:r>
+        <w:t xml:space="preserve"> </w:t>
+      </w:r>
+      <w:proofErr w:type="spellStart"/>
+      <w:r>
+        <w:t>change</w:t>
+      </w:r>
+      <w:proofErr w:type="spellEnd"/>
+      <w:r>
         <w:t xml:space="preserve"> </w:t>
       </w:r>
       <w:proofErr w:type="spellStart"/>
@@ -345,11 +1209,367 @@
       </w:r>
       <w:proofErr w:type="spellStart"/>
       <w:r>
+        <w:t>direct</w:t>
+      </w:r>
+      <w:proofErr w:type="spellEnd"/>
+      <w:r>
+        <w:t xml:space="preserve"> </w:t>
+      </w:r>
+      <w:proofErr w:type="spellStart"/>
+      <w:r>
+        <w:t>effect</w:t>
+      </w:r>
+      <w:proofErr w:type="spellEnd"/>
+      <w:r>
+        <w:t xml:space="preserve"> </w:t>
+      </w:r>
+      <w:proofErr w:type="spellStart"/>
+      <w:r>
+        <w:t>to</w:t>
+      </w:r>
+      <w:proofErr w:type="spellEnd"/>
+      <w:r>
+        <w:t xml:space="preserve"> </w:t>
+      </w:r>
+      <w:proofErr w:type="spellStart"/>
+      <w:r>
+        <w:t>the</w:t>
+      </w:r>
+      <w:proofErr w:type="spellEnd"/>
+      <w:r>
+        <w:t xml:space="preserve"> </w:t>
+      </w:r>
+      <w:proofErr w:type="spellStart"/>
+      <w:r>
+        <w:t>database</w:t>
+      </w:r>
+      <w:proofErr w:type="spellEnd"/>
+      <w:r>
+        <w:t xml:space="preserve">. And </w:t>
+      </w:r>
+      <w:proofErr w:type="spellStart"/>
+      <w:r>
+        <w:t>the</w:t>
+      </w:r>
+      <w:proofErr w:type="spellEnd"/>
+      <w:r>
+        <w:t xml:space="preserve"> </w:t>
+      </w:r>
+      <w:proofErr w:type="spellStart"/>
+      <w:r>
+        <w:t>database</w:t>
+      </w:r>
+      <w:proofErr w:type="spellEnd"/>
+      <w:r>
+        <w:t xml:space="preserve"> </w:t>
+      </w:r>
+      <w:proofErr w:type="spellStart"/>
+      <w:r>
+        <w:t>change</w:t>
+      </w:r>
+      <w:proofErr w:type="spellEnd"/>
+      <w:r>
+        <w:t xml:space="preserve"> </w:t>
+      </w:r>
+      <w:proofErr w:type="spellStart"/>
+      <w:r>
+        <w:t>have</w:t>
+      </w:r>
+      <w:proofErr w:type="spellEnd"/>
+      <w:r>
+        <w:t xml:space="preserve"> </w:t>
+      </w:r>
+      <w:proofErr w:type="spellStart"/>
+      <w:r>
+        <w:t>to</w:t>
+      </w:r>
+      <w:proofErr w:type="spellEnd"/>
+      <w:r>
+        <w:t xml:space="preserve"> </w:t>
+      </w:r>
+      <w:proofErr w:type="spellStart"/>
+      <w:r>
+        <w:t>change</w:t>
+      </w:r>
+      <w:proofErr w:type="spellEnd"/>
+      <w:r>
+        <w:t xml:space="preserve"> </w:t>
+      </w:r>
+      <w:proofErr w:type="spellStart"/>
+      <w:r>
+        <w:t>the</w:t>
+      </w:r>
+      <w:proofErr w:type="spellEnd"/>
+      <w:r>
+        <w:t xml:space="preserve"> </w:t>
+      </w:r>
+      <w:proofErr w:type="spellStart"/>
+      <w:r>
+        <w:t>view</w:t>
+      </w:r>
+      <w:proofErr w:type="spellEnd"/>
+      <w:r>
+        <w:t xml:space="preserve"> </w:t>
+      </w:r>
+      <w:r>
+        <w:t>of</w:t>
+      </w:r>
+      <w:r>
+        <w:t xml:space="preserve"> </w:t>
+      </w:r>
+      <w:proofErr w:type="spellStart"/>
+      <w:r>
+        <w:t>the</w:t>
+      </w:r>
+      <w:proofErr w:type="spellEnd"/>
+      <w:r>
+        <w:t xml:space="preserve"> </w:t>
+      </w:r>
+      <w:proofErr w:type="spellStart"/>
+      <w:r>
+        <w:t>interface</w:t>
+      </w:r>
+      <w:proofErr w:type="spellEnd"/>
+      <w:r>
+        <w:t xml:space="preserve">. The </w:t>
+      </w:r>
+      <w:proofErr w:type="spellStart"/>
+      <w:r>
+        <w:t>ap</w:t>
+      </w:r>
+      <w:r>
+        <w:t>plication</w:t>
+      </w:r>
+      <w:proofErr w:type="spellEnd"/>
+      <w:r>
+        <w:t xml:space="preserve"> </w:t>
+      </w:r>
+      <w:proofErr w:type="spellStart"/>
+      <w:r>
+        <w:t>have</w:t>
+      </w:r>
+      <w:proofErr w:type="spellEnd"/>
+      <w:r>
+        <w:t xml:space="preserve"> a menü </w:t>
+      </w:r>
+      <w:proofErr w:type="spellStart"/>
+      <w:r>
+        <w:t>for</w:t>
+      </w:r>
+      <w:proofErr w:type="spellEnd"/>
+      <w:r>
+        <w:t xml:space="preserve"> </w:t>
+      </w:r>
+      <w:proofErr w:type="spellStart"/>
+      <w:r>
+        <w:t>the</w:t>
+      </w:r>
+      <w:proofErr w:type="spellEnd"/>
+      <w:r>
+        <w:t xml:space="preserve"> </w:t>
+      </w:r>
+      <w:proofErr w:type="spellStart"/>
+      <w:r>
+        <w:t>products</w:t>
+      </w:r>
+      <w:proofErr w:type="spellEnd"/>
+      <w:r>
+        <w:t xml:space="preserve">, </w:t>
+      </w:r>
+      <w:proofErr w:type="spellStart"/>
+      <w:r>
+        <w:t>customers</w:t>
+      </w:r>
+      <w:proofErr w:type="spellEnd"/>
+      <w:r>
+        <w:t xml:space="preserve"> and </w:t>
+      </w:r>
+      <w:proofErr w:type="spellStart"/>
+      <w:r>
+        <w:t>orders</w:t>
+      </w:r>
+      <w:proofErr w:type="spellEnd"/>
+      <w:r>
+        <w:t xml:space="preserve"> </w:t>
+      </w:r>
+      <w:proofErr w:type="spellStart"/>
+      <w:r>
+        <w:t>with</w:t>
+      </w:r>
+      <w:proofErr w:type="spellEnd"/>
+      <w:r>
+        <w:t xml:space="preserve"> </w:t>
+      </w:r>
+      <w:proofErr w:type="spellStart"/>
+      <w:r>
+        <w:t>buttons</w:t>
+      </w:r>
+      <w:proofErr w:type="spellEnd"/>
+      <w:r>
+        <w:t xml:space="preserve"> </w:t>
+      </w:r>
+      <w:proofErr w:type="spellStart"/>
+      <w:r>
+        <w:t>for</w:t>
+      </w:r>
+      <w:proofErr w:type="spellEnd"/>
+      <w:r>
+        <w:t xml:space="preserve"> </w:t>
+      </w:r>
+      <w:proofErr w:type="spellStart"/>
+      <w:r>
+        <w:t>every</w:t>
+      </w:r>
+      <w:proofErr w:type="spellEnd"/>
+      <w:r>
+        <w:t xml:space="preserve"> </w:t>
+      </w:r>
+      <w:proofErr w:type="spellStart"/>
+      <w:r>
+        <w:t>possible</w:t>
+      </w:r>
+      <w:proofErr w:type="spellEnd"/>
+      <w:r>
+        <w:t xml:space="preserve"> </w:t>
+      </w:r>
+      <w:proofErr w:type="spellStart"/>
+      <w:r>
+        <w:t>activity</w:t>
+      </w:r>
+      <w:proofErr w:type="spellEnd"/>
+      <w:r>
+        <w:t xml:space="preserve"> ( add, </w:t>
+      </w:r>
+      <w:proofErr w:type="spellStart"/>
+      <w:r>
+        <w:t>delete</w:t>
+      </w:r>
+      <w:proofErr w:type="spellEnd"/>
+      <w:r>
+        <w:t xml:space="preserve">, </w:t>
+      </w:r>
+      <w:proofErr w:type="spellStart"/>
+      <w:r>
+        <w:t>modify</w:t>
+      </w:r>
+      <w:proofErr w:type="spellEnd"/>
+      <w:r>
+        <w:t xml:space="preserve"> ). The </w:t>
+      </w:r>
+      <w:proofErr w:type="spellStart"/>
+      <w:r>
+        <w:t>informations</w:t>
+      </w:r>
+      <w:proofErr w:type="spellEnd"/>
+      <w:r>
+        <w:t xml:space="preserve"> </w:t>
+      </w:r>
+      <w:proofErr w:type="spellStart"/>
+      <w:r>
+        <w:t>from</w:t>
+      </w:r>
+      <w:proofErr w:type="spellEnd"/>
+      <w:r>
+        <w:t xml:space="preserve"> </w:t>
+      </w:r>
+      <w:proofErr w:type="spellStart"/>
+      <w:r>
+        <w:t>database</w:t>
+      </w:r>
+      <w:proofErr w:type="spellEnd"/>
+      <w:r>
+        <w:t xml:space="preserve"> </w:t>
+      </w:r>
+      <w:proofErr w:type="spellStart"/>
+      <w:r>
+        <w:t>appear</w:t>
+      </w:r>
+      <w:proofErr w:type="spellEnd"/>
+      <w:r>
+        <w:t xml:space="preserve"> </w:t>
+      </w:r>
+      <w:proofErr w:type="spellStart"/>
+      <w:r>
+        <w:t>in</w:t>
+      </w:r>
+      <w:proofErr w:type="spellEnd"/>
+      <w:r>
+        <w:t xml:space="preserve"> a </w:t>
+      </w:r>
+      <w:proofErr w:type="spellStart"/>
+      <w:r>
+        <w:t>table</w:t>
+      </w:r>
+      <w:proofErr w:type="spellEnd"/>
+      <w:r>
+        <w:t xml:space="preserve">, </w:t>
+      </w:r>
+      <w:proofErr w:type="gramStart"/>
+      <w:r>
+        <w:t>int</w:t>
+      </w:r>
+      <w:proofErr w:type="gramEnd"/>
+      <w:r>
+        <w:t xml:space="preserve"> he </w:t>
+      </w:r>
+      <w:proofErr w:type="spellStart"/>
+      <w:r>
+        <w:t>midle</w:t>
+      </w:r>
+      <w:proofErr w:type="spellEnd"/>
+      <w:r>
+        <w:t xml:space="preserve"> of </w:t>
+      </w:r>
+      <w:proofErr w:type="spellStart"/>
+      <w:r>
+        <w:t>the</w:t>
+      </w:r>
+      <w:proofErr w:type="spellEnd"/>
+      <w:r>
+        <w:t xml:space="preserve"> </w:t>
+      </w:r>
+      <w:proofErr w:type="spellStart"/>
+      <w:r>
+        <w:t>screen</w:t>
+      </w:r>
+      <w:proofErr w:type="spellEnd"/>
+      <w:r>
+        <w:t xml:space="preserve">.  The </w:t>
+      </w:r>
+      <w:proofErr w:type="spellStart"/>
+      <w:r>
         <w:t>user</w:t>
       </w:r>
       <w:proofErr w:type="spellEnd"/>
       <w:r>
-        <w:t xml:space="preserve"> account, </w:t>
+        <w:t xml:space="preserve"> </w:t>
+      </w:r>
+      <w:proofErr w:type="spellStart"/>
+      <w:r>
+        <w:t>can</w:t>
+      </w:r>
+      <w:proofErr w:type="spellEnd"/>
+      <w:r>
+        <w:t xml:space="preserve"> </w:t>
+      </w:r>
+      <w:proofErr w:type="spellStart"/>
+      <w:r>
+        <w:t>search</w:t>
+      </w:r>
+      <w:proofErr w:type="spellEnd"/>
+      <w:r>
+        <w:t xml:space="preserve"> </w:t>
+      </w:r>
+      <w:proofErr w:type="gramStart"/>
+      <w:r>
+        <w:t>int</w:t>
+      </w:r>
+      <w:proofErr w:type="gramEnd"/>
+      <w:r>
+        <w:t xml:space="preserve"> he </w:t>
+      </w:r>
+      <w:r>
+        <w:t xml:space="preserve">db </w:t>
       </w:r>
       <w:proofErr w:type="spellStart"/>
       <w:r>
@@ -357,15 +1577,15 @@
       </w:r>
       <w:proofErr w:type="spellEnd"/>
       <w:r>
-        <w:t xml:space="preserve"> </w:t>
-      </w:r>
-      <w:proofErr w:type="spellStart"/>
-      <w:r>
-        <w:t>this</w:t>
-      </w:r>
-      <w:proofErr w:type="spellEnd"/>
-      <w:r>
-        <w:t xml:space="preserve"> account </w:t>
+        <w:t xml:space="preserve"> a </w:t>
+      </w:r>
+      <w:proofErr w:type="spellStart"/>
+      <w:r>
+        <w:t>search</w:t>
+      </w:r>
+      <w:proofErr w:type="spellEnd"/>
+      <w:r>
+        <w:t xml:space="preserve"> bar, and </w:t>
       </w:r>
       <w:proofErr w:type="spellStart"/>
       <w:r>
@@ -377,6 +1597,22 @@
       </w:r>
       <w:proofErr w:type="spellStart"/>
       <w:r>
+        <w:t>also</w:t>
+      </w:r>
+      <w:proofErr w:type="spellEnd"/>
+      <w:r>
+        <w:t xml:space="preserve">  </w:t>
+      </w:r>
+      <w:proofErr w:type="spellStart"/>
+      <w:r>
+        <w:t>change</w:t>
+      </w:r>
+      <w:proofErr w:type="spellEnd"/>
+      <w:r>
+        <w:t xml:space="preserve"> </w:t>
+      </w:r>
+      <w:proofErr w:type="spellStart"/>
+      <w:r>
         <w:t>the</w:t>
       </w:r>
       <w:proofErr w:type="spellEnd"/>
@@ -385,85 +1621,106 @@
       </w:r>
       <w:proofErr w:type="spellStart"/>
       <w:r>
+        <w:t>short</w:t>
+      </w:r>
+      <w:proofErr w:type="spellEnd"/>
+      <w:r>
+        <w:t xml:space="preserve"> </w:t>
+      </w:r>
+      <w:proofErr w:type="spellStart"/>
+      <w:r>
+        <w:t>order</w:t>
+      </w:r>
+      <w:proofErr w:type="spellEnd"/>
+      <w:r>
+        <w:t xml:space="preserve">. </w:t>
+      </w:r>
+      <w:proofErr w:type="spellStart"/>
+      <w:r>
+        <w:t>To</w:t>
+      </w:r>
+      <w:proofErr w:type="spellEnd"/>
+      <w:r>
+        <w:t xml:space="preserve"> </w:t>
+      </w:r>
+      <w:proofErr w:type="spellStart"/>
+      <w:r>
+        <w:t>get</w:t>
+      </w:r>
+      <w:proofErr w:type="spellEnd"/>
+      <w:r>
+        <w:t xml:space="preserve"> </w:t>
+      </w:r>
+      <w:proofErr w:type="spellStart"/>
+      <w:r>
+        <w:t>the</w:t>
+      </w:r>
+      <w:proofErr w:type="spellEnd"/>
+      <w:r>
+        <w:t xml:space="preserve"> </w:t>
+      </w:r>
+      <w:proofErr w:type="spellStart"/>
+      <w:r>
+        <w:t>report</w:t>
+      </w:r>
+      <w:proofErr w:type="spellEnd"/>
+      <w:r>
+        <w:t xml:space="preserve"> </w:t>
+      </w:r>
+      <w:proofErr w:type="spellStart"/>
+      <w:r>
+        <w:t>the</w:t>
+      </w:r>
+      <w:proofErr w:type="spellEnd"/>
+      <w:r>
+        <w:t xml:space="preserve"> </w:t>
+      </w:r>
+      <w:proofErr w:type="spellStart"/>
+      <w:r>
+        <w:t>application</w:t>
+      </w:r>
+      <w:proofErr w:type="spellEnd"/>
+      <w:r>
+        <w:t xml:space="preserve"> </w:t>
+      </w:r>
+      <w:proofErr w:type="spellStart"/>
+      <w:r>
+        <w:t>have</w:t>
+      </w:r>
+      <w:proofErr w:type="spellEnd"/>
+      <w:r>
+        <w:t xml:space="preserve"> a </w:t>
+      </w:r>
+      <w:proofErr w:type="spellStart"/>
+      <w:r>
+        <w:t>different</w:t>
+      </w:r>
+      <w:proofErr w:type="spellEnd"/>
+      <w:r>
+        <w:t xml:space="preserve"> menü </w:t>
+      </w:r>
+      <w:proofErr w:type="spellStart"/>
+      <w:r>
+        <w:t>where</w:t>
+      </w:r>
+      <w:proofErr w:type="spellEnd"/>
+      <w:r>
+        <w:t xml:space="preserve"> </w:t>
+      </w:r>
+      <w:proofErr w:type="spellStart"/>
+      <w:r>
+        <w:t>the</w:t>
+      </w:r>
+      <w:proofErr w:type="spellEnd"/>
+      <w:r>
+        <w:t xml:space="preserve"> </w:t>
+      </w:r>
+      <w:proofErr w:type="spellStart"/>
+      <w:r>
         <w:t>user</w:t>
       </w:r>
       <w:proofErr w:type="spellEnd"/>
       <w:r>
-        <w:t xml:space="preserve"> login and </w:t>
-      </w:r>
-      <w:proofErr w:type="spellStart"/>
-      <w:r>
-        <w:t>t</w:t>
-      </w:r>
-      <w:r>
-        <w:t>his</w:t>
-      </w:r>
-      <w:proofErr w:type="spellEnd"/>
-      <w:r>
-        <w:t xml:space="preserve"> account's </w:t>
-      </w:r>
-      <w:proofErr w:type="spellStart"/>
-      <w:r>
-        <w:t>user</w:t>
-      </w:r>
-      <w:proofErr w:type="spellEnd"/>
-      <w:r>
-        <w:t xml:space="preserve"> </w:t>
-      </w:r>
-      <w:proofErr w:type="spellStart"/>
-      <w:r>
-        <w:t>id</w:t>
-      </w:r>
-      <w:proofErr w:type="spellEnd"/>
-      <w:r>
-        <w:t xml:space="preserve"> </w:t>
-      </w:r>
-      <w:proofErr w:type="spellStart"/>
-      <w:r>
-        <w:t>identify</w:t>
-      </w:r>
-      <w:proofErr w:type="spellEnd"/>
-      <w:r>
-        <w:t xml:space="preserve"> </w:t>
-      </w:r>
-      <w:proofErr w:type="spellStart"/>
-      <w:r>
-        <w:t>the</w:t>
-      </w:r>
-      <w:proofErr w:type="spellEnd"/>
-      <w:r>
-        <w:t xml:space="preserve"> </w:t>
-      </w:r>
-      <w:proofErr w:type="spellStart"/>
-      <w:r>
-        <w:t>user</w:t>
-      </w:r>
-      <w:proofErr w:type="spellEnd"/>
-      <w:r>
-        <w:t xml:space="preserve"> </w:t>
-      </w:r>
-      <w:proofErr w:type="spellStart"/>
-      <w:r>
-        <w:t>in</w:t>
-      </w:r>
-      <w:proofErr w:type="spellEnd"/>
-      <w:r>
-        <w:t xml:space="preserve"> </w:t>
-      </w:r>
-      <w:proofErr w:type="spellStart"/>
-      <w:r>
-        <w:t>this</w:t>
-      </w:r>
-      <w:proofErr w:type="spellEnd"/>
-      <w:r>
-        <w:t xml:space="preserve"> </w:t>
-      </w:r>
-      <w:proofErr w:type="spellStart"/>
-      <w:r>
-        <w:t>system.Users</w:t>
-      </w:r>
-      <w:proofErr w:type="spellEnd"/>
-      <w:r>
         <w:t xml:space="preserve"> </w:t>
       </w:r>
       <w:proofErr w:type="spellStart"/>
@@ -484,71 +1741,7 @@
       </w:r>
       <w:proofErr w:type="spellStart"/>
       <w:r>
-        <w:t>stock</w:t>
-      </w:r>
-      <w:proofErr w:type="spellEnd"/>
-      <w:r>
-        <w:t xml:space="preserve"> </w:t>
-      </w:r>
-      <w:proofErr w:type="spellStart"/>
-      <w:r>
-        <w:t>informations</w:t>
-      </w:r>
-      <w:proofErr w:type="spellEnd"/>
-      <w:r>
-        <w:t xml:space="preserve"> </w:t>
-      </w:r>
-      <w:proofErr w:type="spellStart"/>
-      <w:r>
-        <w:t>from</w:t>
-      </w:r>
-      <w:proofErr w:type="spellEnd"/>
-      <w:r>
-        <w:t xml:space="preserve"> </w:t>
-      </w:r>
-      <w:proofErr w:type="spellStart"/>
-      <w:r>
-        <w:t>products</w:t>
-      </w:r>
-      <w:proofErr w:type="spellEnd"/>
-      <w:r>
-        <w:t xml:space="preserve">, </w:t>
-      </w:r>
-      <w:proofErr w:type="spellStart"/>
-      <w:r>
-        <w:t>can</w:t>
-      </w:r>
-      <w:proofErr w:type="spellEnd"/>
-      <w:r>
-        <w:t xml:space="preserve"> </w:t>
-      </w:r>
-      <w:proofErr w:type="spellStart"/>
-      <w:r>
-        <w:t>make</w:t>
-      </w:r>
-      <w:proofErr w:type="spellEnd"/>
-      <w:r>
-        <w:t xml:space="preserve"> </w:t>
-      </w:r>
-      <w:proofErr w:type="spellStart"/>
-      <w:r>
-        <w:t>or</w:t>
-      </w:r>
-      <w:proofErr w:type="spellEnd"/>
-      <w:r>
-        <w:t xml:space="preserve"> </w:t>
-      </w:r>
-      <w:proofErr w:type="spellStart"/>
-      <w:r>
-        <w:t>modify</w:t>
-      </w:r>
-      <w:proofErr w:type="spellEnd"/>
-      <w:r>
-        <w:t xml:space="preserve"> </w:t>
-      </w:r>
-      <w:proofErr w:type="spellStart"/>
-      <w:r>
-        <w:t>orders</w:t>
+        <w:t>reports</w:t>
       </w:r>
       <w:proofErr w:type="spellEnd"/>
       <w:r>
@@ -561,312 +1754,14 @@
       <w:proofErr w:type="spellEnd"/>
       <w:r>
         <w:t xml:space="preserve"> </w:t>
-      </w:r>
-      <w:proofErr w:type="spellStart"/>
-      <w:r>
-        <w:t>customers</w:t>
-      </w:r>
-      <w:proofErr w:type="spellEnd"/>
-      <w:r>
-        <w:t xml:space="preserve">, </w:t>
-      </w:r>
-      <w:proofErr w:type="spellStart"/>
-      <w:r>
-        <w:t>can</w:t>
-      </w:r>
-      <w:proofErr w:type="spellEnd"/>
-      <w:r>
-        <w:t xml:space="preserve"> </w:t>
-      </w:r>
-      <w:proofErr w:type="spellStart"/>
-      <w:r>
-        <w:t>save</w:t>
-      </w:r>
-      <w:proofErr w:type="spellEnd"/>
-      <w:r>
-        <w:t xml:space="preserve"> </w:t>
-      </w:r>
-      <w:proofErr w:type="spellStart"/>
-      <w:r>
-        <w:t>new</w:t>
-      </w:r>
-      <w:proofErr w:type="spellEnd"/>
-      <w:r>
-        <w:t xml:space="preserve"> </w:t>
-      </w:r>
-      <w:proofErr w:type="spellStart"/>
-      <w:r>
-        <w:t>customers</w:t>
-      </w:r>
-      <w:proofErr w:type="spellEnd"/>
-      <w:r>
-        <w:t xml:space="preserve"> </w:t>
-      </w:r>
-      <w:proofErr w:type="spellStart"/>
-      <w:r>
-        <w:t>in</w:t>
-      </w:r>
-      <w:proofErr w:type="spellEnd"/>
-      <w:r>
-        <w:t xml:space="preserve"> </w:t>
-      </w:r>
-      <w:proofErr w:type="spellStart"/>
-      <w:r>
-        <w:t>the</w:t>
-      </w:r>
-      <w:proofErr w:type="spellEnd"/>
-      <w:r>
-        <w:t xml:space="preserve"> </w:t>
-      </w:r>
-      <w:proofErr w:type="spellStart"/>
-      <w:r>
-        <w:t>system</w:t>
-      </w:r>
-      <w:proofErr w:type="spellEnd"/>
-      <w:r>
-        <w:t xml:space="preserve">, </w:t>
-      </w:r>
-      <w:proofErr w:type="spellStart"/>
-      <w:r>
-        <w:t>can</w:t>
-      </w:r>
-      <w:proofErr w:type="spellEnd"/>
-      <w:r>
-        <w:t xml:space="preserve"> </w:t>
-      </w:r>
-      <w:proofErr w:type="spellStart"/>
-      <w:r>
-        <w:t>give</w:t>
-      </w:r>
-      <w:proofErr w:type="spellEnd"/>
-      <w:r>
-        <w:t xml:space="preserve"> a </w:t>
-      </w:r>
-      <w:proofErr w:type="spellStart"/>
-      <w:r>
-        <w:t>bill</w:t>
-      </w:r>
-      <w:proofErr w:type="spellEnd"/>
-      <w:r>
-        <w:t xml:space="preserve">, </w:t>
-      </w:r>
-      <w:proofErr w:type="spellStart"/>
-      <w:r>
-        <w:t>or</w:t>
-      </w:r>
-      <w:proofErr w:type="spellEnd"/>
-      <w:r>
-        <w:t xml:space="preserve"> </w:t>
-      </w:r>
-      <w:proofErr w:type="spellStart"/>
-      <w:r>
-        <w:t>make</w:t>
-      </w:r>
-      <w:proofErr w:type="spellEnd"/>
-      <w:r>
-        <w:t xml:space="preserve"> </w:t>
-      </w:r>
-      <w:proofErr w:type="spellStart"/>
-      <w:r>
-        <w:t>reports.All</w:t>
-      </w:r>
-      <w:proofErr w:type="spellEnd"/>
-      <w:r>
-        <w:t xml:space="preserve"> </w:t>
-      </w:r>
-      <w:proofErr w:type="spellStart"/>
-      <w:r>
-        <w:t>user</w:t>
-      </w:r>
-      <w:proofErr w:type="spellEnd"/>
-      <w:r>
-        <w:t xml:space="preserve">, </w:t>
-      </w:r>
-      <w:proofErr w:type="spellStart"/>
-      <w:r>
-        <w:t>costumer</w:t>
-      </w:r>
-      <w:proofErr w:type="spellEnd"/>
-      <w:r>
-        <w:t xml:space="preserve">, </w:t>
-      </w:r>
-      <w:proofErr w:type="spellStart"/>
-      <w:r>
-        <w:t>product</w:t>
-      </w:r>
-      <w:proofErr w:type="spellEnd"/>
-      <w:r>
-        <w:t xml:space="preserve"> and </w:t>
-      </w:r>
-      <w:proofErr w:type="spellStart"/>
-      <w:r>
-        <w:t>order</w:t>
-      </w:r>
-      <w:proofErr w:type="spellEnd"/>
-      <w:r>
-        <w:t xml:space="preserve"> </w:t>
-      </w:r>
-      <w:proofErr w:type="spellStart"/>
-      <w:r>
-        <w:t>data</w:t>
-      </w:r>
-      <w:proofErr w:type="spellEnd"/>
-      <w:r>
-        <w:t xml:space="preserve"> </w:t>
-      </w:r>
-      <w:proofErr w:type="spellStart"/>
-      <w:r>
-        <w:t>are</w:t>
-      </w:r>
-      <w:proofErr w:type="spellEnd"/>
-      <w:r>
-        <w:t xml:space="preserve"> </w:t>
-      </w:r>
-      <w:proofErr w:type="spellStart"/>
-      <w:r>
-        <w:t>stored</w:t>
-      </w:r>
-      <w:proofErr w:type="spellEnd"/>
-      <w:r>
-        <w:t xml:space="preserve"> </w:t>
-      </w:r>
-      <w:proofErr w:type="spellStart"/>
-      <w:r>
-        <w:t>in</w:t>
-      </w:r>
-      <w:proofErr w:type="spellEnd"/>
-      <w:r>
-        <w:t xml:space="preserve"> </w:t>
-      </w:r>
-      <w:proofErr w:type="spellStart"/>
-      <w:r>
-        <w:t>the</w:t>
-      </w:r>
-      <w:proofErr w:type="spellEnd"/>
-      <w:r>
-        <w:t xml:space="preserve"> </w:t>
-      </w:r>
-      <w:proofErr w:type="spellStart"/>
-      <w:r>
-        <w:t>aplication</w:t>
-      </w:r>
-      <w:proofErr w:type="spellEnd"/>
-      <w:r>
-        <w:t xml:space="preserve">'s </w:t>
-      </w:r>
-      <w:proofErr w:type="spellStart"/>
-      <w:r>
-        <w:t>database</w:t>
-      </w:r>
-      <w:proofErr w:type="spellEnd"/>
-      <w:r>
-        <w:t>.</w:t>
-      </w:r>
-      <w:proofErr w:type="gramEnd"/>
-      <w:r>
-        <w:t xml:space="preserve"> The main </w:t>
-      </w:r>
-      <w:proofErr w:type="spellStart"/>
-      <w:r>
-        <w:t>task</w:t>
-      </w:r>
-      <w:proofErr w:type="spellEnd"/>
-      <w:r>
-        <w:t xml:space="preserve"> of </w:t>
-      </w:r>
-      <w:proofErr w:type="spellStart"/>
-      <w:r>
-        <w:t>this</w:t>
-      </w:r>
-      <w:proofErr w:type="spellEnd"/>
-      <w:r>
-        <w:t xml:space="preserve"> </w:t>
-      </w:r>
-      <w:proofErr w:type="spellStart"/>
-      <w:r>
-        <w:t>aplication</w:t>
-      </w:r>
-      <w:proofErr w:type="spellEnd"/>
-      <w:r>
-        <w:t xml:space="preserve"> is </w:t>
-      </w:r>
-      <w:proofErr w:type="spellStart"/>
-      <w:proofErr w:type="gramStart"/>
-      <w:r>
-        <w:t>to</w:t>
-      </w:r>
-      <w:proofErr w:type="spellEnd"/>
-      <w:r>
-        <w:t xml:space="preserve">  </w:t>
-      </w:r>
-      <w:proofErr w:type="spellStart"/>
-      <w:r>
-        <w:t>handle</w:t>
-      </w:r>
-      <w:proofErr w:type="spellEnd"/>
-      <w:proofErr w:type="gramEnd"/>
-      <w:r>
-        <w:t xml:space="preserve"> </w:t>
-      </w:r>
-      <w:proofErr w:type="spellStart"/>
-      <w:r>
-        <w:t>informations</w:t>
-      </w:r>
-      <w:proofErr w:type="spellEnd"/>
-      <w:r>
-        <w:t xml:space="preserve"> </w:t>
-      </w:r>
-      <w:proofErr w:type="spellStart"/>
-      <w:r>
-        <w:t>in</w:t>
-      </w:r>
-      <w:proofErr w:type="spellEnd"/>
-      <w:r>
-        <w:t xml:space="preserve"> </w:t>
-      </w:r>
-      <w:proofErr w:type="spellStart"/>
-      <w:r>
-        <w:t>the</w:t>
-      </w:r>
-      <w:proofErr w:type="spellEnd"/>
-      <w:r>
-        <w:t xml:space="preserve">  </w:t>
-      </w:r>
-      <w:proofErr w:type="spellStart"/>
-      <w:r>
-        <w:t>database</w:t>
-      </w:r>
-      <w:proofErr w:type="spellEnd"/>
-      <w:r>
-        <w:t xml:space="preserve"> </w:t>
-      </w:r>
-      <w:proofErr w:type="spellStart"/>
-      <w:r>
-        <w:t>trought</w:t>
-      </w:r>
-      <w:proofErr w:type="spellEnd"/>
-      <w:r>
-        <w:t xml:space="preserve"> a </w:t>
-      </w:r>
-      <w:proofErr w:type="spellStart"/>
-      <w:r>
-        <w:t>simple</w:t>
-      </w:r>
-      <w:proofErr w:type="spellEnd"/>
-      <w:r>
-        <w:t xml:space="preserve"> </w:t>
-      </w:r>
-      <w:proofErr w:type="spellStart"/>
-      <w:r>
-        <w:t>interface</w:t>
-      </w:r>
-      <w:proofErr w:type="spellEnd"/>
-      <w:r>
-        <w:t>.</w:t>
       </w:r>
       <w:bookmarkStart w:id="0" w:name="_GoBack"/>
       <w:bookmarkEnd w:id="0"/>
+      <w:r>
+        <w:br/>
+      </w:r>
     </w:p>
+    <w:p/>
     <w:sectPr>
       <w:pgSz w:w="11906" w:h="16838"/>
       <w:pgMar w:top="1417" w:right="1417" w:bottom="1417" w:left="1417" w:header="708" w:footer="708" w:gutter="0"/>
@@ -875,6 +1770,126 @@
     </w:sectPr>
   </w:body>
 </w:document>
+</file>
+
+<file path=word/numbering.xml><?xml version="1.0" encoding="utf-8"?>
+<w:numbering xmlns:wpc="http://schemas.microsoft.com/office/word/2010/wordprocessingCanvas" xmlns:mc="http://schemas.openxmlformats.org/markup-compatibility/2006" xmlns:o="urn:schemas-microsoft-com:office:office" xmlns:r="http://schemas.openxmlformats.org/officeDocument/2006/relationships" xmlns:m="http://schemas.openxmlformats.org/officeDocument/2006/math" xmlns:v="urn:schemas-microsoft-com:vml" xmlns:wp14="http://schemas.microsoft.com/office/word/2010/wordprocessingDrawing" xmlns:wp="http://schemas.openxmlformats.org/drawingml/2006/wordprocessingDrawing" xmlns:w10="urn:schemas-microsoft-com:office:word" xmlns:w="http://schemas.openxmlformats.org/wordprocessingml/2006/main" xmlns:w14="http://schemas.microsoft.com/office/word/2010/wordml" xmlns:wpg="http://schemas.microsoft.com/office/word/2010/wordprocessingGroup" xmlns:wpi="http://schemas.microsoft.com/office/word/2010/wordprocessingInk" xmlns:wne="http://schemas.microsoft.com/office/word/2006/wordml" xmlns:wps="http://schemas.microsoft.com/office/word/2010/wordprocessingShape" mc:Ignorable="w14 wp14">
+  <w:abstractNum w:abstractNumId="0">
+    <w:nsid w:val="4EDE51D5"/>
+    <w:multiLevelType w:val="hybridMultilevel"/>
+    <w:tmpl w:val="BE22A08E"/>
+    <w:lvl w:ilvl="0" w:tplc="9A623530">
+      <w:numFmt w:val="bullet"/>
+      <w:lvlText w:val="-"/>
+      <w:lvlJc w:val="left"/>
+      <w:pPr>
+        <w:ind w:left="720" w:hanging="360"/>
+      </w:pPr>
+      <w:rPr>
+        <w:rFonts w:ascii="Calibri" w:eastAsiaTheme="minorHAnsi" w:hAnsi="Calibri" w:cs="Calibri" w:hint="default"/>
+      </w:rPr>
+    </w:lvl>
+    <w:lvl w:ilvl="1" w:tplc="04090003" w:tentative="1">
+      <w:start w:val="1"/>
+      <w:numFmt w:val="bullet"/>
+      <w:lvlText w:val="o"/>
+      <w:lvlJc w:val="left"/>
+      <w:pPr>
+        <w:ind w:left="1440" w:hanging="360"/>
+      </w:pPr>
+      <w:rPr>
+        <w:rFonts w:ascii="Courier New" w:hAnsi="Courier New" w:cs="Courier New" w:hint="default"/>
+      </w:rPr>
+    </w:lvl>
+    <w:lvl w:ilvl="2" w:tplc="04090005" w:tentative="1">
+      <w:start w:val="1"/>
+      <w:numFmt w:val="bullet"/>
+      <w:lvlText w:val=""/>
+      <w:lvlJc w:val="left"/>
+      <w:pPr>
+        <w:ind w:left="2160" w:hanging="360"/>
+      </w:pPr>
+      <w:rPr>
+        <w:rFonts w:ascii="Wingdings" w:hAnsi="Wingdings" w:hint="default"/>
+      </w:rPr>
+    </w:lvl>
+    <w:lvl w:ilvl="3" w:tplc="04090001" w:tentative="1">
+      <w:start w:val="1"/>
+      <w:numFmt w:val="bullet"/>
+      <w:lvlText w:val=""/>
+      <w:lvlJc w:val="left"/>
+      <w:pPr>
+        <w:ind w:left="2880" w:hanging="360"/>
+      </w:pPr>
+      <w:rPr>
+        <w:rFonts w:ascii="Symbol" w:hAnsi="Symbol" w:hint="default"/>
+      </w:rPr>
+    </w:lvl>
+    <w:lvl w:ilvl="4" w:tplc="04090003" w:tentative="1">
+      <w:start w:val="1"/>
+      <w:numFmt w:val="bullet"/>
+      <w:lvlText w:val="o"/>
+      <w:lvlJc w:val="left"/>
+      <w:pPr>
+        <w:ind w:left="3600" w:hanging="360"/>
+      </w:pPr>
+      <w:rPr>
+        <w:rFonts w:ascii="Courier New" w:hAnsi="Courier New" w:cs="Courier New" w:hint="default"/>
+      </w:rPr>
+    </w:lvl>
+    <w:lvl w:ilvl="5" w:tplc="04090005" w:tentative="1">
+      <w:start w:val="1"/>
+      <w:numFmt w:val="bullet"/>
+      <w:lvlText w:val=""/>
+      <w:lvlJc w:val="left"/>
+      <w:pPr>
+        <w:ind w:left="4320" w:hanging="360"/>
+      </w:pPr>
+      <w:rPr>
+        <w:rFonts w:ascii="Wingdings" w:hAnsi="Wingdings" w:hint="default"/>
+      </w:rPr>
+    </w:lvl>
+    <w:lvl w:ilvl="6" w:tplc="04090001" w:tentative="1">
+      <w:start w:val="1"/>
+      <w:numFmt w:val="bullet"/>
+      <w:lvlText w:val=""/>
+      <w:lvlJc w:val="left"/>
+      <w:pPr>
+        <w:ind w:left="5040" w:hanging="360"/>
+      </w:pPr>
+      <w:rPr>
+        <w:rFonts w:ascii="Symbol" w:hAnsi="Symbol" w:hint="default"/>
+      </w:rPr>
+    </w:lvl>
+    <w:lvl w:ilvl="7" w:tplc="04090003" w:tentative="1">
+      <w:start w:val="1"/>
+      <w:numFmt w:val="bullet"/>
+      <w:lvlText w:val="o"/>
+      <w:lvlJc w:val="left"/>
+      <w:pPr>
+        <w:ind w:left="5760" w:hanging="360"/>
+      </w:pPr>
+      <w:rPr>
+        <w:rFonts w:ascii="Courier New" w:hAnsi="Courier New" w:cs="Courier New" w:hint="default"/>
+      </w:rPr>
+    </w:lvl>
+    <w:lvl w:ilvl="8" w:tplc="04090005" w:tentative="1">
+      <w:start w:val="1"/>
+      <w:numFmt w:val="bullet"/>
+      <w:lvlText w:val=""/>
+      <w:lvlJc w:val="left"/>
+      <w:pPr>
+        <w:ind w:left="6480" w:hanging="360"/>
+      </w:pPr>
+      <w:rPr>
+        <w:rFonts w:ascii="Wingdings" w:hAnsi="Wingdings" w:hint="default"/>
+      </w:rPr>
+    </w:lvl>
+  </w:abstractNum>
+  <w:num w:numId="1">
+    <w:abstractNumId w:val="0"/>
+  </w:num>
+</w:numbering>
 </file>
 
 <file path=word/styles.xml><?xml version="1.0" encoding="utf-8"?>
@@ -1063,6 +2078,17 @@
     <w:uiPriority w:val="99"/>
     <w:semiHidden/>
     <w:unhideWhenUsed/>
+  </w:style>
+  <w:style w:type="paragraph" w:styleId="ListParagraph">
+    <w:name w:val="List Paragraph"/>
+    <w:basedOn w:val="Normal"/>
+    <w:uiPriority w:val="34"/>
+    <w:qFormat/>
+    <w:rsid w:val="00FF0D80"/>
+    <w:pPr>
+      <w:ind w:left="720"/>
+      <w:contextualSpacing/>
+    </w:pPr>
   </w:style>
 </w:styles>
 </file>
@@ -1253,6 +2279,17 @@
     <w:uiPriority w:val="99"/>
     <w:semiHidden/>
     <w:unhideWhenUsed/>
+  </w:style>
+  <w:style w:type="paragraph" w:styleId="ListParagraph">
+    <w:name w:val="List Paragraph"/>
+    <w:basedOn w:val="Normal"/>
+    <w:uiPriority w:val="34"/>
+    <w:qFormat/>
+    <w:rsid w:val="00FF0D80"/>
+    <w:pPr>
+      <w:ind w:left="720"/>
+      <w:contextualSpacing/>
+    </w:pPr>
   </w:style>
 </w:styles>
 </file>

</xml_diff>

<commit_message>
Plus information in bgg.docx.
</commit_message>
<xml_diff>
--- a/BGG.docx
+++ b/BGG.docx
@@ -19,8 +19,6 @@
         </w:rPr>
         <w:t>BGG</w:t>
       </w:r>
-      <w:bookmarkStart w:id="0" w:name="_GoBack"/>
-      <w:bookmarkEnd w:id="0"/>
     </w:p>
     <w:p>
       <w:pPr>
@@ -39,28 +37,538 @@
         <w:t xml:space="preserve"> application</w:t>
       </w:r>
       <w:r>
-        <w:t xml:space="preserve"> is for shops where you cant buy the current product, b</w:t>
-      </w:r>
-      <w:r>
-        <w:t>ut you can order it such as a fu</w:t>
-      </w:r>
-      <w:r>
-        <w:t>rniture warehouse. The useres of this aplication are the sellers in the shop.  They can handle the needs of the customers easily  troght this application. All user have a user account, with this account can the user login and t</w:t>
-      </w:r>
-      <w:r>
-        <w:t>his account's user id identify the</w:t>
-      </w:r>
-      <w:r>
-        <w:t xml:space="preserve"> user in this system.</w:t>
+        <w:t xml:space="preserve"> is </w:t>
+      </w:r>
+      <w:proofErr w:type="spellStart"/>
+      <w:r>
+        <w:t>for</w:t>
+      </w:r>
+      <w:proofErr w:type="spellEnd"/>
+      <w:r>
+        <w:t xml:space="preserve"> </w:t>
+      </w:r>
+      <w:proofErr w:type="spellStart"/>
+      <w:r>
+        <w:t>shops</w:t>
+      </w:r>
+      <w:proofErr w:type="spellEnd"/>
+      <w:r>
+        <w:t xml:space="preserve"> </w:t>
+      </w:r>
+      <w:proofErr w:type="spellStart"/>
+      <w:r>
+        <w:t>where</w:t>
+      </w:r>
+      <w:proofErr w:type="spellEnd"/>
+      <w:r>
+        <w:t xml:space="preserve"> </w:t>
+      </w:r>
+      <w:proofErr w:type="spellStart"/>
+      <w:r>
+        <w:t>you</w:t>
+      </w:r>
+      <w:proofErr w:type="spellEnd"/>
+      <w:r>
+        <w:t xml:space="preserve"> </w:t>
+      </w:r>
+      <w:proofErr w:type="spellStart"/>
+      <w:r>
+        <w:t>can</w:t>
+      </w:r>
+      <w:proofErr w:type="spellEnd"/>
+      <w:r>
+        <w:t>’</w:t>
+      </w:r>
+      <w:r>
+        <w:t xml:space="preserve">t </w:t>
+      </w:r>
+      <w:proofErr w:type="spellStart"/>
+      <w:r>
+        <w:t>buy</w:t>
+      </w:r>
+      <w:proofErr w:type="spellEnd"/>
+      <w:r>
+        <w:t xml:space="preserve"> </w:t>
+      </w:r>
+      <w:proofErr w:type="spellStart"/>
+      <w:r>
+        <w:t>product</w:t>
+      </w:r>
+      <w:r>
+        <w:t>s</w:t>
+      </w:r>
+      <w:proofErr w:type="spellEnd"/>
+      <w:r>
+        <w:t xml:space="preserve">, </w:t>
+      </w:r>
+      <w:proofErr w:type="spellStart"/>
+      <w:r>
+        <w:t>b</w:t>
+      </w:r>
+      <w:r>
+        <w:t>ut</w:t>
+      </w:r>
+      <w:proofErr w:type="spellEnd"/>
+      <w:r>
+        <w:t xml:space="preserve"> </w:t>
+      </w:r>
+      <w:proofErr w:type="spellStart"/>
+      <w:r>
+        <w:t>you</w:t>
+      </w:r>
+      <w:proofErr w:type="spellEnd"/>
+      <w:r>
+        <w:t xml:space="preserve"> </w:t>
+      </w:r>
+      <w:proofErr w:type="spellStart"/>
+      <w:r>
+        <w:t>can</w:t>
+      </w:r>
+      <w:proofErr w:type="spellEnd"/>
+      <w:r>
+        <w:t xml:space="preserve"> </w:t>
+      </w:r>
+      <w:proofErr w:type="spellStart"/>
+      <w:r>
+        <w:t>order</w:t>
+      </w:r>
+      <w:proofErr w:type="spellEnd"/>
+      <w:r>
+        <w:t xml:space="preserve"> </w:t>
+      </w:r>
+      <w:proofErr w:type="spellStart"/>
+      <w:r>
+        <w:t>it</w:t>
+      </w:r>
+      <w:proofErr w:type="spellEnd"/>
+      <w:r>
+        <w:t xml:space="preserve"> </w:t>
+      </w:r>
+      <w:proofErr w:type="spellStart"/>
+      <w:r>
+        <w:t>for</w:t>
+      </w:r>
+      <w:proofErr w:type="spellEnd"/>
+      <w:r>
+        <w:t xml:space="preserve"> </w:t>
+      </w:r>
+      <w:proofErr w:type="spellStart"/>
+      <w:r>
+        <w:t>example</w:t>
+      </w:r>
+      <w:proofErr w:type="spellEnd"/>
+      <w:r>
+        <w:t xml:space="preserve"> </w:t>
+      </w:r>
+      <w:proofErr w:type="spellStart"/>
+      <w:r>
+        <w:t>like</w:t>
+      </w:r>
+      <w:proofErr w:type="spellEnd"/>
+      <w:r>
+        <w:t xml:space="preserve"> </w:t>
+      </w:r>
+      <w:proofErr w:type="spellStart"/>
+      <w:r>
+        <w:t>in</w:t>
+      </w:r>
+      <w:proofErr w:type="spellEnd"/>
+      <w:r>
+        <w:t xml:space="preserve"> a </w:t>
+      </w:r>
+      <w:proofErr w:type="spellStart"/>
+      <w:r>
+        <w:t>fu</w:t>
+      </w:r>
+      <w:r>
+        <w:t>rniture</w:t>
+      </w:r>
+      <w:proofErr w:type="spellEnd"/>
+      <w:r>
+        <w:t xml:space="preserve"> </w:t>
+      </w:r>
+      <w:proofErr w:type="spellStart"/>
+      <w:r>
+        <w:t>warehouse</w:t>
+      </w:r>
+      <w:proofErr w:type="spellEnd"/>
+      <w:r>
+        <w:t xml:space="preserve">. The </w:t>
+      </w:r>
+      <w:proofErr w:type="spellStart"/>
+      <w:r>
+        <w:t>user</w:t>
+      </w:r>
+      <w:r>
+        <w:t>s</w:t>
+      </w:r>
+      <w:proofErr w:type="spellEnd"/>
+      <w:r>
+        <w:t xml:space="preserve"> of </w:t>
+      </w:r>
+      <w:proofErr w:type="spellStart"/>
+      <w:r>
+        <w:t>this</w:t>
+      </w:r>
+      <w:proofErr w:type="spellEnd"/>
+      <w:r>
+        <w:t xml:space="preserve"> </w:t>
+      </w:r>
+      <w:proofErr w:type="spellStart"/>
+      <w:r>
+        <w:t>ap</w:t>
+      </w:r>
+      <w:r>
+        <w:t>p</w:t>
+      </w:r>
+      <w:r>
+        <w:t>licatio</w:t>
+      </w:r>
+      <w:r>
+        <w:t>n</w:t>
+      </w:r>
+      <w:proofErr w:type="spellEnd"/>
+      <w:r>
+        <w:t xml:space="preserve"> </w:t>
+      </w:r>
+      <w:proofErr w:type="spellStart"/>
+      <w:r>
+        <w:t>are</w:t>
+      </w:r>
+      <w:proofErr w:type="spellEnd"/>
+      <w:r>
+        <w:t xml:space="preserve"> </w:t>
+      </w:r>
+      <w:proofErr w:type="spellStart"/>
+      <w:r>
+        <w:t>the</w:t>
+      </w:r>
+      <w:proofErr w:type="spellEnd"/>
+      <w:r>
+        <w:t xml:space="preserve"> </w:t>
+      </w:r>
+      <w:proofErr w:type="spellStart"/>
+      <w:r>
+        <w:t>sellers</w:t>
+      </w:r>
+      <w:proofErr w:type="spellEnd"/>
+      <w:r>
+        <w:t xml:space="preserve"> </w:t>
+      </w:r>
+      <w:proofErr w:type="spellStart"/>
+      <w:r>
+        <w:t>in</w:t>
+      </w:r>
+      <w:proofErr w:type="spellEnd"/>
+      <w:r>
+        <w:t xml:space="preserve"> </w:t>
+      </w:r>
+      <w:proofErr w:type="spellStart"/>
+      <w:r>
+        <w:t>the</w:t>
+      </w:r>
+      <w:proofErr w:type="spellEnd"/>
+      <w:r>
+        <w:t xml:space="preserve"> shop. </w:t>
+      </w:r>
+      <w:proofErr w:type="spellStart"/>
+      <w:r>
+        <w:t>They</w:t>
+      </w:r>
+      <w:proofErr w:type="spellEnd"/>
+      <w:r>
+        <w:t xml:space="preserve"> </w:t>
+      </w:r>
+      <w:proofErr w:type="spellStart"/>
+      <w:r>
+        <w:t>handle</w:t>
+      </w:r>
+      <w:proofErr w:type="spellEnd"/>
+      <w:r>
+        <w:t xml:space="preserve"> </w:t>
+      </w:r>
+      <w:proofErr w:type="spellStart"/>
+      <w:r>
+        <w:t>the</w:t>
+      </w:r>
+      <w:proofErr w:type="spellEnd"/>
+      <w:r>
+        <w:t xml:space="preserve"> </w:t>
+      </w:r>
+      <w:proofErr w:type="spellStart"/>
+      <w:r>
+        <w:t>needs</w:t>
+      </w:r>
+      <w:proofErr w:type="spellEnd"/>
+      <w:r>
+        <w:t xml:space="preserve"> of </w:t>
+      </w:r>
+      <w:proofErr w:type="spellStart"/>
+      <w:r>
+        <w:t>the</w:t>
+      </w:r>
+      <w:proofErr w:type="spellEnd"/>
+      <w:r>
+        <w:t xml:space="preserve"> </w:t>
+      </w:r>
+      <w:proofErr w:type="spellStart"/>
+      <w:r>
+        <w:t>customers</w:t>
+      </w:r>
+      <w:proofErr w:type="spellEnd"/>
+      <w:r>
+        <w:t xml:space="preserve"> </w:t>
+      </w:r>
+      <w:proofErr w:type="spellStart"/>
+      <w:r>
+        <w:t>easily</w:t>
+      </w:r>
+      <w:proofErr w:type="spellEnd"/>
+      <w:r>
+        <w:t xml:space="preserve"> </w:t>
+      </w:r>
+      <w:proofErr w:type="spellStart"/>
+      <w:r>
+        <w:t>tro</w:t>
+      </w:r>
+      <w:r>
+        <w:t>u</w:t>
+      </w:r>
+      <w:r>
+        <w:t>ght</w:t>
+      </w:r>
+      <w:proofErr w:type="spellEnd"/>
+      <w:r>
+        <w:t xml:space="preserve"> </w:t>
+      </w:r>
+      <w:proofErr w:type="spellStart"/>
+      <w:r>
+        <w:t>this</w:t>
+      </w:r>
+      <w:proofErr w:type="spellEnd"/>
+      <w:r>
+        <w:t xml:space="preserve"> </w:t>
+      </w:r>
+      <w:proofErr w:type="spellStart"/>
+      <w:r>
+        <w:t>application</w:t>
+      </w:r>
+      <w:proofErr w:type="spellEnd"/>
+      <w:r>
+        <w:t xml:space="preserve">. </w:t>
+      </w:r>
+      <w:proofErr w:type="spellStart"/>
+      <w:r>
+        <w:t>All</w:t>
+      </w:r>
+      <w:proofErr w:type="spellEnd"/>
+      <w:r>
+        <w:t xml:space="preserve"> </w:t>
+      </w:r>
+      <w:proofErr w:type="spellStart"/>
+      <w:r>
+        <w:t>user</w:t>
+      </w:r>
+      <w:r>
+        <w:t>s</w:t>
+      </w:r>
+      <w:proofErr w:type="spellEnd"/>
+      <w:r>
+        <w:t xml:space="preserve"> </w:t>
+      </w:r>
+      <w:proofErr w:type="spellStart"/>
+      <w:r>
+        <w:t>have</w:t>
+      </w:r>
+      <w:proofErr w:type="spellEnd"/>
+      <w:r>
+        <w:t xml:space="preserve"> a</w:t>
+      </w:r>
+      <w:r>
+        <w:t xml:space="preserve">n </w:t>
+      </w:r>
+      <w:r>
+        <w:t xml:space="preserve">account, </w:t>
+      </w:r>
+      <w:proofErr w:type="spellStart"/>
+      <w:r>
+        <w:t>with</w:t>
+      </w:r>
+      <w:proofErr w:type="spellEnd"/>
+      <w:r>
+        <w:t xml:space="preserve"> </w:t>
+      </w:r>
+      <w:proofErr w:type="spellStart"/>
+      <w:r>
+        <w:t>this</w:t>
+      </w:r>
+      <w:proofErr w:type="spellEnd"/>
+      <w:r>
+        <w:t xml:space="preserve"> account </w:t>
+      </w:r>
+      <w:proofErr w:type="spellStart"/>
+      <w:r>
+        <w:t>they</w:t>
+      </w:r>
+      <w:proofErr w:type="spellEnd"/>
+      <w:r>
+        <w:t xml:space="preserve"> </w:t>
+      </w:r>
+      <w:proofErr w:type="spellStart"/>
+      <w:r>
+        <w:t>can</w:t>
+      </w:r>
+      <w:proofErr w:type="spellEnd"/>
+      <w:r>
+        <w:t xml:space="preserve"> </w:t>
+      </w:r>
+      <w:r>
+        <w:t>log</w:t>
+      </w:r>
+      <w:r>
+        <w:t xml:space="preserve"> </w:t>
+      </w:r>
+      <w:proofErr w:type="spellStart"/>
+      <w:r>
+        <w:t>in</w:t>
+      </w:r>
+      <w:proofErr w:type="spellEnd"/>
+      <w:r>
+        <w:t xml:space="preserve"> and </w:t>
+      </w:r>
+      <w:proofErr w:type="spellStart"/>
+      <w:r>
+        <w:t>t</w:t>
+      </w:r>
+      <w:r>
+        <w:t>he</w:t>
+      </w:r>
+      <w:proofErr w:type="spellEnd"/>
+      <w:r>
+        <w:t xml:space="preserve"> </w:t>
+      </w:r>
+      <w:proofErr w:type="spellStart"/>
+      <w:r>
+        <w:t>user</w:t>
+      </w:r>
+      <w:proofErr w:type="spellEnd"/>
+      <w:r>
+        <w:t xml:space="preserve"> </w:t>
+      </w:r>
+      <w:proofErr w:type="spellStart"/>
+      <w:r>
+        <w:t>id</w:t>
+      </w:r>
+      <w:proofErr w:type="spellEnd"/>
+      <w:r>
+        <w:t xml:space="preserve"> </w:t>
+      </w:r>
+      <w:proofErr w:type="spellStart"/>
+      <w:r>
+        <w:t>identifies</w:t>
+      </w:r>
+      <w:proofErr w:type="spellEnd"/>
+      <w:r>
+        <w:t xml:space="preserve"> </w:t>
+      </w:r>
+      <w:proofErr w:type="spellStart"/>
+      <w:r>
+        <w:t>the</w:t>
+      </w:r>
+      <w:proofErr w:type="spellEnd"/>
+      <w:r>
+        <w:t xml:space="preserve"> </w:t>
+      </w:r>
+      <w:proofErr w:type="spellStart"/>
+      <w:r>
+        <w:t>user</w:t>
+      </w:r>
+      <w:proofErr w:type="spellEnd"/>
+      <w:r>
+        <w:t xml:space="preserve"> </w:t>
+      </w:r>
+      <w:proofErr w:type="spellStart"/>
+      <w:r>
+        <w:t>in</w:t>
+      </w:r>
+      <w:proofErr w:type="spellEnd"/>
+      <w:r>
+        <w:t xml:space="preserve"> </w:t>
+      </w:r>
+      <w:proofErr w:type="spellStart"/>
+      <w:r>
+        <w:t>the</w:t>
+      </w:r>
+      <w:proofErr w:type="spellEnd"/>
+      <w:r>
+        <w:t xml:space="preserve"> </w:t>
+      </w:r>
+      <w:proofErr w:type="spellStart"/>
+      <w:r>
+        <w:t>system</w:t>
+      </w:r>
+      <w:proofErr w:type="spellEnd"/>
+      <w:r>
+        <w:t>.</w:t>
       </w:r>
     </w:p>
     <w:p>
       <w:pPr>
         <w:jc w:val="both"/>
       </w:pPr>
-      <w:r>
-        <w:t>What users can do with the application</w:t>
-      </w:r>
+      <w:proofErr w:type="spellStart"/>
+      <w:r>
+        <w:t>What</w:t>
+      </w:r>
+      <w:proofErr w:type="spellEnd"/>
+      <w:r>
+        <w:t xml:space="preserve"> </w:t>
+      </w:r>
+      <w:proofErr w:type="spellStart"/>
+      <w:r>
+        <w:t>users</w:t>
+      </w:r>
+      <w:proofErr w:type="spellEnd"/>
+      <w:r>
+        <w:t xml:space="preserve"> </w:t>
+      </w:r>
+      <w:proofErr w:type="spellStart"/>
+      <w:r>
+        <w:t>can</w:t>
+      </w:r>
+      <w:proofErr w:type="spellEnd"/>
+      <w:r>
+        <w:t xml:space="preserve"> </w:t>
+      </w:r>
+      <w:proofErr w:type="spellStart"/>
+      <w:r>
+        <w:t>do</w:t>
+      </w:r>
+      <w:proofErr w:type="spellEnd"/>
+      <w:r>
+        <w:t xml:space="preserve"> </w:t>
+      </w:r>
+      <w:proofErr w:type="spellStart"/>
+      <w:r>
+        <w:t>with</w:t>
+      </w:r>
+      <w:proofErr w:type="spellEnd"/>
+      <w:r>
+        <w:t xml:space="preserve"> </w:t>
+      </w:r>
+      <w:proofErr w:type="spellStart"/>
+      <w:r>
+        <w:t>the</w:t>
+      </w:r>
+      <w:proofErr w:type="spellEnd"/>
+      <w:r>
+        <w:t xml:space="preserve"> </w:t>
+      </w:r>
+      <w:proofErr w:type="spellStart"/>
+      <w:r>
+        <w:t>application</w:t>
+      </w:r>
+      <w:proofErr w:type="spellEnd"/>
       <w:r>
         <w:t>:</w:t>
       </w:r>
@@ -77,12 +585,46 @@
         </w:numPr>
         <w:jc w:val="both"/>
       </w:pPr>
-      <w:r>
-        <w:t>get s</w:t>
-      </w:r>
-      <w:r>
-        <w:t>tock informations from products</w:t>
-      </w:r>
+      <w:proofErr w:type="spellStart"/>
+      <w:r>
+        <w:t>get</w:t>
+      </w:r>
+      <w:proofErr w:type="spellEnd"/>
+      <w:r>
+        <w:t xml:space="preserve"> </w:t>
+      </w:r>
+      <w:proofErr w:type="spellStart"/>
+      <w:r>
+        <w:t>s</w:t>
+      </w:r>
+      <w:r>
+        <w:t>tock</w:t>
+      </w:r>
+      <w:proofErr w:type="spellEnd"/>
+      <w:r>
+        <w:t xml:space="preserve"> </w:t>
+      </w:r>
+      <w:proofErr w:type="spellStart"/>
+      <w:r>
+        <w:t>information</w:t>
+      </w:r>
+      <w:proofErr w:type="spellEnd"/>
+      <w:r>
+        <w:t xml:space="preserve"> </w:t>
+      </w:r>
+      <w:proofErr w:type="spellStart"/>
+      <w:r>
+        <w:t>from</w:t>
+      </w:r>
+      <w:proofErr w:type="spellEnd"/>
+      <w:r>
+        <w:t xml:space="preserve"> </w:t>
+      </w:r>
+      <w:proofErr w:type="spellStart"/>
+      <w:r>
+        <w:t>products</w:t>
+      </w:r>
+      <w:proofErr w:type="spellEnd"/>
       <w:r>
         <w:t xml:space="preserve"> </w:t>
       </w:r>
@@ -96,12 +638,57 @@
         </w:numPr>
         <w:jc w:val="both"/>
       </w:pPr>
-      <w:r>
-        <w:t>can make</w:t>
-      </w:r>
-      <w:r>
-        <w:t xml:space="preserve"> or modify orders for customers</w:t>
-      </w:r>
+      <w:proofErr w:type="spellStart"/>
+      <w:r>
+        <w:t>can</w:t>
+      </w:r>
+      <w:proofErr w:type="spellEnd"/>
+      <w:r>
+        <w:t xml:space="preserve"> </w:t>
+      </w:r>
+      <w:r>
+        <w:t>add</w:t>
+      </w:r>
+      <w:r>
+        <w:t xml:space="preserve"> </w:t>
+      </w:r>
+      <w:proofErr w:type="spellStart"/>
+      <w:r>
+        <w:t>or</w:t>
+      </w:r>
+      <w:proofErr w:type="spellEnd"/>
+      <w:r>
+        <w:t xml:space="preserve"> </w:t>
+      </w:r>
+      <w:proofErr w:type="spellStart"/>
+      <w:r>
+        <w:t>modify</w:t>
+      </w:r>
+      <w:proofErr w:type="spellEnd"/>
+      <w:r>
+        <w:t xml:space="preserve"> </w:t>
+      </w:r>
+      <w:proofErr w:type="spellStart"/>
+      <w:r>
+        <w:t>orders</w:t>
+      </w:r>
+      <w:proofErr w:type="spellEnd"/>
+      <w:r>
+        <w:t xml:space="preserve"> </w:t>
+      </w:r>
+      <w:proofErr w:type="spellStart"/>
+      <w:r>
+        <w:t>for</w:t>
+      </w:r>
+      <w:proofErr w:type="spellEnd"/>
+      <w:r>
+        <w:t xml:space="preserve"> </w:t>
+      </w:r>
+      <w:proofErr w:type="spellStart"/>
+      <w:r>
+        <w:t>customers</w:t>
+      </w:r>
+      <w:proofErr w:type="spellEnd"/>
       <w:r>
         <w:t xml:space="preserve"> </w:t>
       </w:r>
@@ -115,12 +702,98 @@
         </w:numPr>
         <w:jc w:val="both"/>
       </w:pPr>
-      <w:r>
-        <w:t>can save new customers in t</w:t>
-      </w:r>
-      <w:r>
-        <w:t xml:space="preserve">he system or modify the informations of </w:t>
-      </w:r>
+      <w:proofErr w:type="spellStart"/>
+      <w:r>
+        <w:t>can</w:t>
+      </w:r>
+      <w:proofErr w:type="spellEnd"/>
+      <w:r>
+        <w:t xml:space="preserve"> </w:t>
+      </w:r>
+      <w:proofErr w:type="spellStart"/>
+      <w:r>
+        <w:t>save</w:t>
+      </w:r>
+      <w:proofErr w:type="spellEnd"/>
+      <w:r>
+        <w:t xml:space="preserve"> </w:t>
+      </w:r>
+      <w:proofErr w:type="spellStart"/>
+      <w:r>
+        <w:t>new</w:t>
+      </w:r>
+      <w:proofErr w:type="spellEnd"/>
+      <w:r>
+        <w:t xml:space="preserve"> </w:t>
+      </w:r>
+      <w:proofErr w:type="spellStart"/>
+      <w:r>
+        <w:t>customers</w:t>
+      </w:r>
+      <w:proofErr w:type="spellEnd"/>
+      <w:r>
+        <w:t xml:space="preserve"> </w:t>
+      </w:r>
+      <w:proofErr w:type="spellStart"/>
+      <w:r>
+        <w:t>in</w:t>
+      </w:r>
+      <w:proofErr w:type="spellEnd"/>
+      <w:r>
+        <w:t xml:space="preserve"> </w:t>
+      </w:r>
+      <w:proofErr w:type="spellStart"/>
+      <w:r>
+        <w:t>t</w:t>
+      </w:r>
+      <w:r>
+        <w:t>he</w:t>
+      </w:r>
+      <w:proofErr w:type="spellEnd"/>
+      <w:r>
+        <w:t xml:space="preserve"> </w:t>
+      </w:r>
+      <w:proofErr w:type="spellStart"/>
+      <w:r>
+        <w:t>system</w:t>
+      </w:r>
+      <w:proofErr w:type="spellEnd"/>
+      <w:r>
+        <w:t xml:space="preserve"> </w:t>
+      </w:r>
+      <w:proofErr w:type="spellStart"/>
+      <w:r>
+        <w:t>or</w:t>
+      </w:r>
+      <w:proofErr w:type="spellEnd"/>
+      <w:r>
+        <w:t xml:space="preserve"> </w:t>
+      </w:r>
+      <w:proofErr w:type="spellStart"/>
+      <w:r>
+        <w:t>modify</w:t>
+      </w:r>
+      <w:proofErr w:type="spellEnd"/>
+      <w:r>
+        <w:t xml:space="preserve"> </w:t>
+      </w:r>
+      <w:proofErr w:type="spellStart"/>
+      <w:r>
+        <w:t>the</w:t>
+      </w:r>
+      <w:proofErr w:type="spellEnd"/>
+      <w:r>
+        <w:t xml:space="preserve"> </w:t>
+      </w:r>
+      <w:proofErr w:type="spellStart"/>
+      <w:r>
+        <w:t>informations</w:t>
+      </w:r>
+      <w:proofErr w:type="spellEnd"/>
+      <w:r>
+        <w:t xml:space="preserve"> of </w:t>
+      </w:r>
+      <w:proofErr w:type="spellStart"/>
       <w:r>
         <w:rPr>
           <w:rFonts w:ascii="Arial" w:hAnsi="Arial" w:cs="Arial"/>
@@ -131,6 +804,7 @@
         </w:rPr>
         <w:t>existing</w:t>
       </w:r>
+      <w:proofErr w:type="spellEnd"/>
       <w:r>
         <w:rPr>
           <w:rFonts w:ascii="Arial" w:hAnsi="Arial" w:cs="Arial"/>
@@ -139,8 +813,20 @@
           <w:szCs w:val="20"/>
           <w:shd w:val="clear" w:color="auto" w:fill="FFFFFF"/>
         </w:rPr>
-        <w:t xml:space="preserve"> customers</w:t>
-      </w:r>
+        <w:t xml:space="preserve"> </w:t>
+      </w:r>
+      <w:proofErr w:type="spellStart"/>
+      <w:r>
+        <w:rPr>
+          <w:rFonts w:ascii="Arial" w:hAnsi="Arial" w:cs="Arial"/>
+          <w:color w:val="000000"/>
+          <w:sz w:val="20"/>
+          <w:szCs w:val="20"/>
+          <w:shd w:val="clear" w:color="auto" w:fill="FFFFFF"/>
+        </w:rPr>
+        <w:t>customers</w:t>
+      </w:r>
+      <w:proofErr w:type="spellEnd"/>
     </w:p>
     <w:p>
       <w:pPr>
@@ -151,9 +837,27 @@
         </w:numPr>
         <w:jc w:val="both"/>
       </w:pPr>
-      <w:r>
-        <w:t>can give a bill</w:t>
-      </w:r>
+      <w:proofErr w:type="spellStart"/>
+      <w:r>
+        <w:t>can</w:t>
+      </w:r>
+      <w:proofErr w:type="spellEnd"/>
+      <w:r>
+        <w:t xml:space="preserve"> </w:t>
+      </w:r>
+      <w:proofErr w:type="spellStart"/>
+      <w:r>
+        <w:t>create</w:t>
+      </w:r>
+      <w:proofErr w:type="spellEnd"/>
+      <w:r>
+        <w:t xml:space="preserve"> a </w:t>
+      </w:r>
+      <w:proofErr w:type="spellStart"/>
+      <w:r>
+        <w:t>bill</w:t>
+      </w:r>
+      <w:proofErr w:type="spellEnd"/>
       <w:r>
         <w:t xml:space="preserve"> </w:t>
       </w:r>
@@ -167,51 +871,1757 @@
         </w:numPr>
         <w:jc w:val="both"/>
       </w:pPr>
-      <w:r>
-        <w:t>make reports.</w:t>
+      <w:proofErr w:type="spellStart"/>
+      <w:r>
+        <w:t>make</w:t>
+      </w:r>
+      <w:proofErr w:type="spellEnd"/>
+      <w:r>
+        <w:t xml:space="preserve"> </w:t>
+      </w:r>
+      <w:proofErr w:type="spellStart"/>
+      <w:r>
+        <w:t>reports</w:t>
+      </w:r>
+      <w:proofErr w:type="spellEnd"/>
+    </w:p>
+    <w:p>
+      <w:pPr>
+        <w:pStyle w:val="ListParagraph"/>
+        <w:numPr>
+          <w:ilvl w:val="0"/>
+          <w:numId w:val="1"/>
+        </w:numPr>
+        <w:jc w:val="both"/>
+      </w:pPr>
+      <w:proofErr w:type="spellStart"/>
+      <w:r>
+        <w:t>modify</w:t>
+      </w:r>
+      <w:proofErr w:type="spellEnd"/>
+      <w:r>
+        <w:t xml:space="preserve"> </w:t>
+      </w:r>
+      <w:proofErr w:type="spellStart"/>
+      <w:r>
+        <w:t>profile</w:t>
+      </w:r>
+      <w:proofErr w:type="spellEnd"/>
+      <w:r>
+        <w:t>.</w:t>
       </w:r>
     </w:p>
     <w:p>
       <w:pPr>
         <w:jc w:val="both"/>
       </w:pPr>
-      <w:r>
-        <w:t>All user, costumer, product and order data are stored in the aplication's database. The main task of this aplication is to  handle informations in the  database trought a simple interface.</w:t>
+      <w:proofErr w:type="spellStart"/>
+      <w:r>
+        <w:t>All</w:t>
+      </w:r>
+      <w:proofErr w:type="spellEnd"/>
+      <w:r>
+        <w:t xml:space="preserve"> </w:t>
+      </w:r>
+      <w:proofErr w:type="spellStart"/>
+      <w:r>
+        <w:t>user</w:t>
+      </w:r>
+      <w:proofErr w:type="spellEnd"/>
+      <w:r>
+        <w:t xml:space="preserve">, </w:t>
+      </w:r>
+      <w:proofErr w:type="spellStart"/>
+      <w:r>
+        <w:t>costumer</w:t>
+      </w:r>
+      <w:proofErr w:type="spellEnd"/>
+      <w:r>
+        <w:t xml:space="preserve">, </w:t>
+      </w:r>
+      <w:proofErr w:type="spellStart"/>
+      <w:r>
+        <w:t>product</w:t>
+      </w:r>
+      <w:proofErr w:type="spellEnd"/>
+      <w:r>
+        <w:t xml:space="preserve"> and </w:t>
+      </w:r>
+      <w:proofErr w:type="spellStart"/>
+      <w:r>
+        <w:t>order</w:t>
+      </w:r>
+      <w:proofErr w:type="spellEnd"/>
+      <w:r>
+        <w:t xml:space="preserve"> </w:t>
+      </w:r>
+      <w:proofErr w:type="spellStart"/>
+      <w:r>
+        <w:t>data</w:t>
+      </w:r>
+      <w:proofErr w:type="spellEnd"/>
+      <w:r>
+        <w:t xml:space="preserve"> </w:t>
+      </w:r>
+      <w:proofErr w:type="spellStart"/>
+      <w:r>
+        <w:t>are</w:t>
+      </w:r>
+      <w:proofErr w:type="spellEnd"/>
+      <w:r>
+        <w:t xml:space="preserve"> </w:t>
+      </w:r>
+      <w:proofErr w:type="spellStart"/>
+      <w:r>
+        <w:t>stored</w:t>
+      </w:r>
+      <w:proofErr w:type="spellEnd"/>
+      <w:r>
+        <w:t xml:space="preserve"> </w:t>
+      </w:r>
+      <w:proofErr w:type="spellStart"/>
+      <w:r>
+        <w:t>in</w:t>
+      </w:r>
+      <w:proofErr w:type="spellEnd"/>
+      <w:r>
+        <w:t xml:space="preserve"> </w:t>
+      </w:r>
+      <w:proofErr w:type="spellStart"/>
+      <w:r>
+        <w:t>the</w:t>
+      </w:r>
+      <w:proofErr w:type="spellEnd"/>
+      <w:r>
+        <w:t xml:space="preserve"> </w:t>
+      </w:r>
+      <w:proofErr w:type="spellStart"/>
+      <w:r>
+        <w:t>ap</w:t>
+      </w:r>
+      <w:r>
+        <w:t>p</w:t>
+      </w:r>
+      <w:r>
+        <w:t>lication</w:t>
+      </w:r>
+      <w:proofErr w:type="spellEnd"/>
+      <w:r>
+        <w:t xml:space="preserve">'s </w:t>
+      </w:r>
+      <w:proofErr w:type="spellStart"/>
+      <w:r>
+        <w:t>database</w:t>
+      </w:r>
+      <w:proofErr w:type="spellEnd"/>
+      <w:r>
+        <w:t xml:space="preserve">. The main </w:t>
+      </w:r>
+      <w:proofErr w:type="spellStart"/>
+      <w:r>
+        <w:t>task</w:t>
+      </w:r>
+      <w:proofErr w:type="spellEnd"/>
+      <w:r>
+        <w:t xml:space="preserve"> of </w:t>
+      </w:r>
+      <w:proofErr w:type="spellStart"/>
+      <w:r>
+        <w:t>this</w:t>
+      </w:r>
+      <w:proofErr w:type="spellEnd"/>
+      <w:r>
+        <w:t xml:space="preserve"> </w:t>
+      </w:r>
+      <w:proofErr w:type="spellStart"/>
+      <w:r>
+        <w:t>ap</w:t>
+      </w:r>
+      <w:r>
+        <w:t>plication</w:t>
+      </w:r>
+      <w:proofErr w:type="spellEnd"/>
+      <w:r>
+        <w:t xml:space="preserve"> is </w:t>
+      </w:r>
+      <w:proofErr w:type="spellStart"/>
+      <w:r>
+        <w:t>to</w:t>
+      </w:r>
+      <w:proofErr w:type="spellEnd"/>
+      <w:r>
+        <w:t xml:space="preserve"> </w:t>
+      </w:r>
+      <w:proofErr w:type="spellStart"/>
+      <w:r>
+        <w:t>handle</w:t>
+      </w:r>
+      <w:proofErr w:type="spellEnd"/>
+      <w:r>
+        <w:t xml:space="preserve"> </w:t>
+      </w:r>
+      <w:proofErr w:type="spellStart"/>
+      <w:r>
+        <w:t>inf</w:t>
+      </w:r>
+      <w:r>
+        <w:t>ormation</w:t>
+      </w:r>
+      <w:proofErr w:type="spellEnd"/>
+      <w:r>
+        <w:t xml:space="preserve"> </w:t>
+      </w:r>
+      <w:proofErr w:type="spellStart"/>
+      <w:r>
+        <w:t>in</w:t>
+      </w:r>
+      <w:proofErr w:type="spellEnd"/>
+      <w:r>
+        <w:t xml:space="preserve"> </w:t>
+      </w:r>
+      <w:proofErr w:type="spellStart"/>
+      <w:r>
+        <w:t>the</w:t>
+      </w:r>
+      <w:proofErr w:type="spellEnd"/>
+      <w:r>
+        <w:t xml:space="preserve"> </w:t>
+      </w:r>
+      <w:proofErr w:type="spellStart"/>
+      <w:r>
+        <w:t>database</w:t>
+      </w:r>
+      <w:proofErr w:type="spellEnd"/>
+      <w:r>
+        <w:t xml:space="preserve"> </w:t>
+      </w:r>
+      <w:proofErr w:type="spellStart"/>
+      <w:r>
+        <w:t>trought</w:t>
+      </w:r>
+      <w:proofErr w:type="spellEnd"/>
+      <w:r>
+        <w:t xml:space="preserve"> a </w:t>
+      </w:r>
+      <w:proofErr w:type="spellStart"/>
+      <w:r>
+        <w:t>simple</w:t>
+      </w:r>
+      <w:proofErr w:type="spellEnd"/>
+      <w:r>
+        <w:t xml:space="preserve"> </w:t>
+      </w:r>
+      <w:proofErr w:type="spellStart"/>
+      <w:r>
+        <w:t>interface</w:t>
+      </w:r>
+      <w:proofErr w:type="spellEnd"/>
+      <w:r>
+        <w:t>.</w:t>
       </w:r>
     </w:p>
     <w:p>
       <w:pPr>
         <w:jc w:val="both"/>
       </w:pPr>
-      <w:r>
-        <w:t xml:space="preserve">This interface is can be opened in a web browser, and is conectted directly to database. If a user change somthing </w:t>
-      </w:r>
+      <w:proofErr w:type="spellStart"/>
+      <w:r>
+        <w:t>This</w:t>
+      </w:r>
+      <w:proofErr w:type="spellEnd"/>
+      <w:r>
+        <w:t xml:space="preserve"> </w:t>
+      </w:r>
+      <w:proofErr w:type="spellStart"/>
+      <w:r>
+        <w:t>interface</w:t>
+      </w:r>
+      <w:proofErr w:type="spellEnd"/>
+      <w:r>
+        <w:t xml:space="preserve"> </w:t>
+      </w:r>
+      <w:proofErr w:type="spellStart"/>
+      <w:r>
+        <w:t>can</w:t>
+      </w:r>
+      <w:proofErr w:type="spellEnd"/>
+      <w:r>
+        <w:t xml:space="preserve"> be </w:t>
+      </w:r>
+      <w:proofErr w:type="spellStart"/>
+      <w:r>
+        <w:t>opened</w:t>
+      </w:r>
+      <w:proofErr w:type="spellEnd"/>
+      <w:r>
+        <w:t xml:space="preserve"> </w:t>
+      </w:r>
+      <w:proofErr w:type="spellStart"/>
+      <w:r>
+        <w:t>in</w:t>
+      </w:r>
+      <w:proofErr w:type="spellEnd"/>
+      <w:r>
+        <w:t xml:space="preserve"> a web browser, and is </w:t>
+      </w:r>
+      <w:proofErr w:type="spellStart"/>
+      <w:r>
+        <w:t>connec</w:t>
+      </w:r>
+      <w:r>
+        <w:t>ted</w:t>
+      </w:r>
+      <w:proofErr w:type="spellEnd"/>
+      <w:r>
+        <w:t xml:space="preserve"> </w:t>
+      </w:r>
+      <w:proofErr w:type="spellStart"/>
+      <w:r>
+        <w:t>directly</w:t>
+      </w:r>
+      <w:proofErr w:type="spellEnd"/>
+      <w:r>
+        <w:t xml:space="preserve"> </w:t>
+      </w:r>
+      <w:proofErr w:type="spellStart"/>
+      <w:r>
+        <w:t>to</w:t>
+      </w:r>
+      <w:proofErr w:type="spellEnd"/>
+      <w:r>
+        <w:t xml:space="preserve"> </w:t>
+      </w:r>
+      <w:proofErr w:type="spellStart"/>
+      <w:r>
+        <w:t>the</w:t>
+      </w:r>
+      <w:proofErr w:type="spellEnd"/>
+      <w:r>
+        <w:t xml:space="preserve"> </w:t>
+      </w:r>
+      <w:proofErr w:type="spellStart"/>
+      <w:r>
+        <w:t>database</w:t>
+      </w:r>
+      <w:proofErr w:type="spellEnd"/>
+      <w:r>
+        <w:t xml:space="preserve">. </w:t>
+      </w:r>
+      <w:proofErr w:type="spellStart"/>
+      <w:r>
+        <w:t>If</w:t>
+      </w:r>
+      <w:proofErr w:type="spellEnd"/>
+      <w:r>
+        <w:t xml:space="preserve"> </w:t>
+      </w:r>
+      <w:proofErr w:type="gramStart"/>
+      <w:r>
+        <w:t>a</w:t>
+      </w:r>
+      <w:proofErr w:type="gramEnd"/>
+      <w:r>
+        <w:t xml:space="preserve"> </w:t>
+      </w:r>
+      <w:proofErr w:type="spellStart"/>
+      <w:r>
+        <w:t>user</w:t>
+      </w:r>
+      <w:proofErr w:type="spellEnd"/>
+      <w:r>
+        <w:t xml:space="preserve"> </w:t>
+      </w:r>
+      <w:proofErr w:type="spellStart"/>
+      <w:r>
+        <w:t>change</w:t>
+      </w:r>
+      <w:r>
+        <w:t>s</w:t>
+      </w:r>
+      <w:proofErr w:type="spellEnd"/>
+      <w:r>
+        <w:t xml:space="preserve"> </w:t>
+      </w:r>
+      <w:proofErr w:type="spellStart"/>
+      <w:r>
+        <w:t>som</w:t>
+      </w:r>
+      <w:r>
+        <w:t>e</w:t>
+      </w:r>
+      <w:r>
+        <w:t>thing</w:t>
+      </w:r>
+      <w:proofErr w:type="spellEnd"/>
+      <w:r>
+        <w:t xml:space="preserve"> </w:t>
+      </w:r>
+      <w:proofErr w:type="spellStart"/>
       <w:r>
         <w:t>on</w:t>
       </w:r>
-      <w:r>
-        <w:t xml:space="preserve"> the interface, this change have a direct effect to the database. And the database change have to change the view </w:t>
+      <w:proofErr w:type="spellEnd"/>
+      <w:r>
+        <w:t xml:space="preserve"> </w:t>
+      </w:r>
+      <w:proofErr w:type="spellStart"/>
+      <w:r>
+        <w:t>the</w:t>
+      </w:r>
+      <w:proofErr w:type="spellEnd"/>
+      <w:r>
+        <w:t xml:space="preserve"> </w:t>
+      </w:r>
+      <w:proofErr w:type="spellStart"/>
+      <w:r>
+        <w:t>interface</w:t>
+      </w:r>
+      <w:proofErr w:type="spellEnd"/>
+      <w:r>
+        <w:t xml:space="preserve">, </w:t>
+      </w:r>
+      <w:proofErr w:type="spellStart"/>
+      <w:r>
+        <w:t>this</w:t>
+      </w:r>
+      <w:proofErr w:type="spellEnd"/>
+      <w:r>
+        <w:t xml:space="preserve"> </w:t>
+      </w:r>
+      <w:proofErr w:type="spellStart"/>
+      <w:r>
+        <w:t>change</w:t>
+      </w:r>
+      <w:proofErr w:type="spellEnd"/>
+      <w:r>
+        <w:t xml:space="preserve"> has</w:t>
+      </w:r>
+      <w:r>
+        <w:t xml:space="preserve"> a </w:t>
+      </w:r>
+      <w:proofErr w:type="spellStart"/>
+      <w:r>
+        <w:t>direct</w:t>
+      </w:r>
+      <w:proofErr w:type="spellEnd"/>
+      <w:r>
+        <w:t xml:space="preserve"> </w:t>
+      </w:r>
+      <w:proofErr w:type="spellStart"/>
+      <w:r>
+        <w:t>effect</w:t>
+      </w:r>
+      <w:proofErr w:type="spellEnd"/>
+      <w:r>
+        <w:t xml:space="preserve"> </w:t>
+      </w:r>
+      <w:proofErr w:type="spellStart"/>
+      <w:r>
+        <w:t>on</w:t>
+      </w:r>
+      <w:proofErr w:type="spellEnd"/>
+      <w:r>
+        <w:t xml:space="preserve"> </w:t>
+      </w:r>
+      <w:proofErr w:type="spellStart"/>
+      <w:r>
+        <w:t>the</w:t>
+      </w:r>
+      <w:proofErr w:type="spellEnd"/>
+      <w:r>
+        <w:t xml:space="preserve"> </w:t>
+      </w:r>
+      <w:proofErr w:type="spellStart"/>
+      <w:r>
+        <w:t>database</w:t>
+      </w:r>
+      <w:proofErr w:type="spellEnd"/>
+      <w:r>
+        <w:t xml:space="preserve">. And </w:t>
+      </w:r>
+      <w:r>
+        <w:t xml:space="preserve">a </w:t>
+      </w:r>
+      <w:proofErr w:type="spellStart"/>
+      <w:r>
+        <w:t>change</w:t>
+      </w:r>
+      <w:proofErr w:type="spellEnd"/>
+      <w:r>
+        <w:t xml:space="preserve"> </w:t>
+      </w:r>
+      <w:proofErr w:type="spellStart"/>
+      <w:r>
+        <w:t>in</w:t>
+      </w:r>
+      <w:proofErr w:type="spellEnd"/>
+      <w:r>
+        <w:t xml:space="preserve"> </w:t>
+      </w:r>
+      <w:proofErr w:type="spellStart"/>
+      <w:r>
+        <w:t>the</w:t>
+      </w:r>
+      <w:proofErr w:type="spellEnd"/>
+      <w:r>
+        <w:t xml:space="preserve"> </w:t>
+      </w:r>
+      <w:proofErr w:type="spellStart"/>
+      <w:r>
+        <w:t>database</w:t>
+      </w:r>
+      <w:proofErr w:type="spellEnd"/>
+      <w:r>
+        <w:t xml:space="preserve"> </w:t>
+      </w:r>
+      <w:proofErr w:type="spellStart"/>
+      <w:r>
+        <w:t>change</w:t>
+      </w:r>
+      <w:r>
+        <w:t>s</w:t>
+      </w:r>
+      <w:proofErr w:type="spellEnd"/>
+      <w:r>
+        <w:t xml:space="preserve"> </w:t>
+      </w:r>
+      <w:proofErr w:type="spellStart"/>
+      <w:r>
+        <w:t>the</w:t>
+      </w:r>
+      <w:proofErr w:type="spellEnd"/>
+      <w:r>
+        <w:t xml:space="preserve"> </w:t>
+      </w:r>
+      <w:proofErr w:type="spellStart"/>
+      <w:r>
+        <w:t>view</w:t>
+      </w:r>
+      <w:proofErr w:type="spellEnd"/>
+      <w:r>
+        <w:t xml:space="preserve"> </w:t>
       </w:r>
       <w:r>
         <w:t>of</w:t>
       </w:r>
       <w:r>
-        <w:t xml:space="preserve"> the interface. The ap</w:t>
-      </w:r>
-      <w:r>
-        <w:t xml:space="preserve">plication have a menü for the products, customers and orders with buttons for every possible activity ( add, delete, modify ). The informations from database appear in a table, int he midle of the screen.  The user can search int he </w:t>
-      </w:r>
-      <w:r>
-        <w:t xml:space="preserve">db with a search bar, and can also  change the short order. To get the report the application have a different menü where the user can get reports for </w:t>
-      </w:r>
-      <w:r>
-        <w:t xml:space="preserve">sellers, and products for a </w:t>
-      </w:r>
-      <w:r>
-        <w:t>time period.</w:t>
-      </w:r>
-      <w:r>
-        <w:br/>
+        <w:t xml:space="preserve"> </w:t>
+      </w:r>
+      <w:proofErr w:type="spellStart"/>
+      <w:r>
+        <w:t>the</w:t>
+      </w:r>
+      <w:proofErr w:type="spellEnd"/>
+      <w:r>
+        <w:t xml:space="preserve"> </w:t>
+      </w:r>
+      <w:proofErr w:type="spellStart"/>
+      <w:r>
+        <w:t>interface</w:t>
+      </w:r>
+      <w:proofErr w:type="spellEnd"/>
+      <w:r>
+        <w:t xml:space="preserve">. The </w:t>
+      </w:r>
+      <w:proofErr w:type="spellStart"/>
+      <w:r>
+        <w:t>ap</w:t>
+      </w:r>
+      <w:r>
+        <w:t>plication</w:t>
+      </w:r>
+      <w:proofErr w:type="spellEnd"/>
+      <w:r>
+        <w:t xml:space="preserve"> has a </w:t>
+      </w:r>
+      <w:proofErr w:type="spellStart"/>
+      <w:r>
+        <w:t>menu</w:t>
+      </w:r>
+      <w:proofErr w:type="spellEnd"/>
+      <w:r>
+        <w:t xml:space="preserve"> </w:t>
+      </w:r>
+      <w:proofErr w:type="spellStart"/>
+      <w:r>
+        <w:t>for</w:t>
+      </w:r>
+      <w:proofErr w:type="spellEnd"/>
+      <w:r>
+        <w:t xml:space="preserve"> </w:t>
+      </w:r>
+      <w:proofErr w:type="spellStart"/>
+      <w:r>
+        <w:t>products</w:t>
+      </w:r>
+      <w:proofErr w:type="spellEnd"/>
+      <w:r>
+        <w:t xml:space="preserve">, </w:t>
+      </w:r>
+      <w:proofErr w:type="spellStart"/>
+      <w:r>
+        <w:t>customers</w:t>
+      </w:r>
+      <w:proofErr w:type="spellEnd"/>
+      <w:r>
+        <w:t xml:space="preserve"> and </w:t>
+      </w:r>
+      <w:proofErr w:type="spellStart"/>
+      <w:r>
+        <w:t>orders</w:t>
+      </w:r>
+      <w:proofErr w:type="spellEnd"/>
+      <w:r>
+        <w:t xml:space="preserve"> </w:t>
+      </w:r>
+      <w:proofErr w:type="spellStart"/>
+      <w:r>
+        <w:t>with</w:t>
+      </w:r>
+      <w:proofErr w:type="spellEnd"/>
+      <w:r>
+        <w:t xml:space="preserve"> </w:t>
+      </w:r>
+      <w:proofErr w:type="spellStart"/>
+      <w:r>
+        <w:t>button</w:t>
+      </w:r>
+      <w:r>
+        <w:t>s</w:t>
+      </w:r>
+      <w:proofErr w:type="spellEnd"/>
+      <w:r>
+        <w:t xml:space="preserve"> </w:t>
+      </w:r>
+      <w:proofErr w:type="spellStart"/>
+      <w:r>
+        <w:t>for</w:t>
+      </w:r>
+      <w:proofErr w:type="spellEnd"/>
+      <w:r>
+        <w:t xml:space="preserve"> </w:t>
+      </w:r>
+      <w:proofErr w:type="spellStart"/>
+      <w:r>
+        <w:t>every</w:t>
+      </w:r>
+      <w:proofErr w:type="spellEnd"/>
+      <w:r>
+        <w:t xml:space="preserve"> </w:t>
+      </w:r>
+      <w:proofErr w:type="spellStart"/>
+      <w:r>
+        <w:t>possible</w:t>
+      </w:r>
+      <w:proofErr w:type="spellEnd"/>
+      <w:r>
+        <w:t xml:space="preserve"> </w:t>
+      </w:r>
+      <w:proofErr w:type="spellStart"/>
+      <w:r>
+        <w:t>activity</w:t>
+      </w:r>
+      <w:proofErr w:type="spellEnd"/>
+      <w:r>
+        <w:t xml:space="preserve"> (</w:t>
+      </w:r>
+      <w:r>
+        <w:t xml:space="preserve">add, </w:t>
+      </w:r>
+      <w:proofErr w:type="spellStart"/>
+      <w:r>
+        <w:t>de</w:t>
+      </w:r>
+      <w:r>
+        <w:t>lete</w:t>
+      </w:r>
+      <w:proofErr w:type="spellEnd"/>
+      <w:r>
+        <w:t xml:space="preserve">, </w:t>
+      </w:r>
+      <w:proofErr w:type="spellStart"/>
+      <w:r>
+        <w:t>modify</w:t>
+      </w:r>
+      <w:proofErr w:type="spellEnd"/>
+      <w:r>
+        <w:t xml:space="preserve">). </w:t>
+      </w:r>
+      <w:proofErr w:type="spellStart"/>
+      <w:r>
+        <w:t>All</w:t>
+      </w:r>
+      <w:proofErr w:type="spellEnd"/>
+      <w:r>
+        <w:t xml:space="preserve"> </w:t>
+      </w:r>
+      <w:proofErr w:type="spellStart"/>
+      <w:r>
+        <w:t>the</w:t>
+      </w:r>
+      <w:proofErr w:type="spellEnd"/>
+      <w:r>
+        <w:t xml:space="preserve"> </w:t>
+      </w:r>
+      <w:proofErr w:type="spellStart"/>
+      <w:r>
+        <w:t>information</w:t>
+      </w:r>
+      <w:proofErr w:type="spellEnd"/>
+      <w:r>
+        <w:t xml:space="preserve"> </w:t>
+      </w:r>
+      <w:proofErr w:type="spellStart"/>
+      <w:r>
+        <w:t>from</w:t>
+      </w:r>
+      <w:proofErr w:type="spellEnd"/>
+      <w:r>
+        <w:t xml:space="preserve"> </w:t>
+      </w:r>
+      <w:proofErr w:type="spellStart"/>
+      <w:r>
+        <w:t>the</w:t>
+      </w:r>
+      <w:proofErr w:type="spellEnd"/>
+      <w:r>
+        <w:t xml:space="preserve"> </w:t>
+      </w:r>
+      <w:proofErr w:type="spellStart"/>
+      <w:r>
+        <w:t>database</w:t>
+      </w:r>
+      <w:proofErr w:type="spellEnd"/>
+      <w:r>
+        <w:t xml:space="preserve"> </w:t>
+      </w:r>
+      <w:proofErr w:type="spellStart"/>
+      <w:r>
+        <w:t>appear</w:t>
+      </w:r>
+      <w:r>
+        <w:t>s</w:t>
+      </w:r>
+      <w:proofErr w:type="spellEnd"/>
+      <w:r>
+        <w:t xml:space="preserve"> </w:t>
+      </w:r>
+      <w:proofErr w:type="spellStart"/>
+      <w:r>
+        <w:t>in</w:t>
+      </w:r>
+      <w:proofErr w:type="spellEnd"/>
+      <w:r>
+        <w:t xml:space="preserve"> a </w:t>
+      </w:r>
+      <w:proofErr w:type="spellStart"/>
+      <w:r>
+        <w:t>table</w:t>
+      </w:r>
+      <w:proofErr w:type="spellEnd"/>
+      <w:r>
+        <w:t xml:space="preserve">, </w:t>
+      </w:r>
+      <w:proofErr w:type="spellStart"/>
+      <w:r>
+        <w:t>in</w:t>
+      </w:r>
+      <w:proofErr w:type="spellEnd"/>
+      <w:r>
+        <w:t xml:space="preserve"> </w:t>
+      </w:r>
+      <w:proofErr w:type="spellStart"/>
+      <w:r>
+        <w:t>th</w:t>
+      </w:r>
+      <w:r>
+        <w:t>e</w:t>
+      </w:r>
+      <w:proofErr w:type="spellEnd"/>
+      <w:r>
+        <w:t xml:space="preserve"> </w:t>
+      </w:r>
+      <w:proofErr w:type="spellStart"/>
+      <w:r>
+        <w:t>mi</w:t>
+      </w:r>
+      <w:r>
+        <w:t>d</w:t>
+      </w:r>
+      <w:r>
+        <w:t>dle</w:t>
+      </w:r>
+      <w:proofErr w:type="spellEnd"/>
+      <w:r>
+        <w:t xml:space="preserve"> of </w:t>
+      </w:r>
+      <w:proofErr w:type="spellStart"/>
+      <w:r>
+        <w:t>the</w:t>
+      </w:r>
+      <w:proofErr w:type="spellEnd"/>
+      <w:r>
+        <w:t xml:space="preserve"> </w:t>
+      </w:r>
+      <w:proofErr w:type="spellStart"/>
+      <w:r>
+        <w:t>scree</w:t>
+      </w:r>
+      <w:r>
+        <w:t>n</w:t>
+      </w:r>
+      <w:proofErr w:type="spellEnd"/>
+      <w:r>
+        <w:t xml:space="preserve">.  The </w:t>
+      </w:r>
+      <w:proofErr w:type="spellStart"/>
+      <w:r>
+        <w:t>user</w:t>
+      </w:r>
+      <w:proofErr w:type="spellEnd"/>
+      <w:r>
+        <w:t xml:space="preserve"> </w:t>
+      </w:r>
+      <w:proofErr w:type="spellStart"/>
+      <w:r>
+        <w:t>can</w:t>
+      </w:r>
+      <w:proofErr w:type="spellEnd"/>
+      <w:r>
+        <w:t xml:space="preserve"> </w:t>
+      </w:r>
+      <w:proofErr w:type="spellStart"/>
+      <w:r>
+        <w:t>search</w:t>
+      </w:r>
+      <w:proofErr w:type="spellEnd"/>
+      <w:r>
+        <w:t xml:space="preserve"> </w:t>
+      </w:r>
+      <w:proofErr w:type="spellStart"/>
+      <w:r>
+        <w:t>in</w:t>
+      </w:r>
+      <w:proofErr w:type="spellEnd"/>
+      <w:r>
+        <w:t xml:space="preserve"> </w:t>
+      </w:r>
+      <w:proofErr w:type="spellStart"/>
+      <w:r>
+        <w:t>t</w:t>
+      </w:r>
+      <w:r>
+        <w:t>he</w:t>
+      </w:r>
+      <w:proofErr w:type="spellEnd"/>
+      <w:r>
+        <w:t xml:space="preserve"> </w:t>
+      </w:r>
+      <w:r>
+        <w:t xml:space="preserve">db </w:t>
+      </w:r>
+      <w:proofErr w:type="spellStart"/>
+      <w:r>
+        <w:t>with</w:t>
+      </w:r>
+      <w:proofErr w:type="spellEnd"/>
+      <w:r>
+        <w:t xml:space="preserve"> a </w:t>
+      </w:r>
+      <w:proofErr w:type="spellStart"/>
+      <w:r>
+        <w:t>search</w:t>
+      </w:r>
+      <w:proofErr w:type="spellEnd"/>
+      <w:r>
+        <w:t xml:space="preserve"> </w:t>
+      </w:r>
+      <w:r>
+        <w:t xml:space="preserve">bar, and </w:t>
+      </w:r>
+      <w:proofErr w:type="spellStart"/>
+      <w:r>
+        <w:t>can</w:t>
+      </w:r>
+      <w:proofErr w:type="spellEnd"/>
+      <w:r>
+        <w:t xml:space="preserve"> </w:t>
+      </w:r>
+      <w:proofErr w:type="spellStart"/>
+      <w:r>
+        <w:t>also</w:t>
+      </w:r>
+      <w:proofErr w:type="spellEnd"/>
+      <w:r>
+        <w:t xml:space="preserve"> </w:t>
+      </w:r>
+      <w:proofErr w:type="spellStart"/>
+      <w:r>
+        <w:t>change</w:t>
+      </w:r>
+      <w:proofErr w:type="spellEnd"/>
+      <w:r>
+        <w:t xml:space="preserve"> </w:t>
+      </w:r>
+      <w:proofErr w:type="spellStart"/>
+      <w:r>
+        <w:t>the</w:t>
+      </w:r>
+      <w:proofErr w:type="spellEnd"/>
+      <w:r>
+        <w:t xml:space="preserve"> s</w:t>
+      </w:r>
+      <w:r>
+        <w:t xml:space="preserve">ort </w:t>
+      </w:r>
+      <w:proofErr w:type="spellStart"/>
+      <w:r>
+        <w:t>order</w:t>
+      </w:r>
+      <w:proofErr w:type="spellEnd"/>
+      <w:r>
+        <w:t xml:space="preserve">. </w:t>
+      </w:r>
+      <w:proofErr w:type="spellStart"/>
+      <w:r>
+        <w:t>To</w:t>
+      </w:r>
+      <w:proofErr w:type="spellEnd"/>
+      <w:r>
+        <w:t xml:space="preserve"> </w:t>
+      </w:r>
+      <w:proofErr w:type="spellStart"/>
+      <w:r>
+        <w:t>create</w:t>
+      </w:r>
+      <w:proofErr w:type="spellEnd"/>
+      <w:r>
+        <w:t xml:space="preserve"> </w:t>
+      </w:r>
+      <w:proofErr w:type="spellStart"/>
+      <w:r>
+        <w:t>the</w:t>
+      </w:r>
+      <w:proofErr w:type="spellEnd"/>
+      <w:r>
+        <w:t xml:space="preserve"> </w:t>
+      </w:r>
+      <w:proofErr w:type="spellStart"/>
+      <w:r>
+        <w:t>report</w:t>
+      </w:r>
+      <w:r>
+        <w:t>s</w:t>
+      </w:r>
+      <w:proofErr w:type="spellEnd"/>
+      <w:r>
+        <w:t xml:space="preserve">, </w:t>
+      </w:r>
+      <w:proofErr w:type="spellStart"/>
+      <w:r>
+        <w:t>the</w:t>
+      </w:r>
+      <w:proofErr w:type="spellEnd"/>
+      <w:r>
+        <w:t xml:space="preserve"> </w:t>
+      </w:r>
+      <w:proofErr w:type="spellStart"/>
+      <w:r>
+        <w:t>application</w:t>
+      </w:r>
+      <w:proofErr w:type="spellEnd"/>
+      <w:r>
+        <w:t xml:space="preserve"> has a </w:t>
+      </w:r>
+      <w:proofErr w:type="spellStart"/>
+      <w:r>
+        <w:t>different</w:t>
+      </w:r>
+      <w:proofErr w:type="spellEnd"/>
+      <w:r>
+        <w:t xml:space="preserve"> </w:t>
+      </w:r>
+      <w:proofErr w:type="spellStart"/>
+      <w:r>
+        <w:t>menu</w:t>
+      </w:r>
+      <w:proofErr w:type="spellEnd"/>
+      <w:r>
+        <w:t xml:space="preserve"> </w:t>
+      </w:r>
+      <w:proofErr w:type="spellStart"/>
+      <w:r>
+        <w:t>where</w:t>
+      </w:r>
+      <w:proofErr w:type="spellEnd"/>
+      <w:r>
+        <w:t xml:space="preserve"> </w:t>
+      </w:r>
+      <w:proofErr w:type="spellStart"/>
+      <w:r>
+        <w:t>the</w:t>
+      </w:r>
+      <w:proofErr w:type="spellEnd"/>
+      <w:r>
+        <w:t xml:space="preserve"> </w:t>
+      </w:r>
+      <w:proofErr w:type="spellStart"/>
+      <w:r>
+        <w:t>user</w:t>
+      </w:r>
+      <w:proofErr w:type="spellEnd"/>
+      <w:r>
+        <w:t xml:space="preserve"> </w:t>
+      </w:r>
+      <w:proofErr w:type="spellStart"/>
+      <w:r>
+        <w:t>can</w:t>
+      </w:r>
+      <w:proofErr w:type="spellEnd"/>
+      <w:r>
+        <w:t xml:space="preserve"> </w:t>
+      </w:r>
+      <w:proofErr w:type="spellStart"/>
+      <w:r>
+        <w:t>do</w:t>
+      </w:r>
+      <w:proofErr w:type="spellEnd"/>
+      <w:r>
+        <w:t xml:space="preserve"> </w:t>
+      </w:r>
+      <w:proofErr w:type="spellStart"/>
+      <w:r>
+        <w:t>reports</w:t>
+      </w:r>
+      <w:proofErr w:type="spellEnd"/>
+      <w:r>
+        <w:t xml:space="preserve"> </w:t>
+      </w:r>
+      <w:proofErr w:type="spellStart"/>
+      <w:r>
+        <w:t>for</w:t>
+      </w:r>
+      <w:proofErr w:type="spellEnd"/>
+      <w:r>
+        <w:t xml:space="preserve"> </w:t>
+      </w:r>
+      <w:proofErr w:type="spellStart"/>
+      <w:r>
+        <w:t>sellers</w:t>
+      </w:r>
+      <w:proofErr w:type="spellEnd"/>
+      <w:r>
+        <w:t xml:space="preserve">, and </w:t>
+      </w:r>
+      <w:proofErr w:type="spellStart"/>
+      <w:r>
+        <w:t>products</w:t>
+      </w:r>
+      <w:proofErr w:type="spellEnd"/>
+      <w:r>
+        <w:t xml:space="preserve"> </w:t>
+      </w:r>
+      <w:proofErr w:type="spellStart"/>
+      <w:r>
+        <w:t>for</w:t>
+      </w:r>
+      <w:proofErr w:type="spellEnd"/>
+      <w:r>
+        <w:t xml:space="preserve"> a</w:t>
+      </w:r>
+      <w:r>
+        <w:t xml:space="preserve"> </w:t>
+      </w:r>
+      <w:proofErr w:type="spellStart"/>
+      <w:r>
+        <w:t>selected</w:t>
+      </w:r>
+      <w:proofErr w:type="spellEnd"/>
+      <w:r>
+        <w:t xml:space="preserve"> </w:t>
+      </w:r>
+      <w:proofErr w:type="spellStart"/>
+      <w:r>
+        <w:t>time</w:t>
+      </w:r>
+      <w:proofErr w:type="spellEnd"/>
+      <w:r>
+        <w:t xml:space="preserve"> </w:t>
+      </w:r>
+      <w:proofErr w:type="spellStart"/>
+      <w:r>
+        <w:t>period</w:t>
+      </w:r>
+      <w:proofErr w:type="spellEnd"/>
+      <w:r>
+        <w:t>.</w:t>
+      </w:r>
+    </w:p>
+    <w:p>
+      <w:pPr>
+        <w:jc w:val="both"/>
+      </w:pPr>
+      <w:r>
+        <w:t xml:space="preserve">The </w:t>
+      </w:r>
+      <w:proofErr w:type="spellStart"/>
+      <w:r>
+        <w:t>application</w:t>
+      </w:r>
+      <w:proofErr w:type="spellEnd"/>
+      <w:r>
+        <w:t xml:space="preserve"> </w:t>
+      </w:r>
+      <w:proofErr w:type="spellStart"/>
+      <w:r>
+        <w:t>will</w:t>
+      </w:r>
+      <w:proofErr w:type="spellEnd"/>
+      <w:r>
+        <w:t xml:space="preserve"> </w:t>
+      </w:r>
+      <w:proofErr w:type="spellStart"/>
+      <w:r>
+        <w:t>create</w:t>
+      </w:r>
+      <w:proofErr w:type="spellEnd"/>
+      <w:r>
+        <w:t xml:space="preserve"> </w:t>
+      </w:r>
+      <w:proofErr w:type="spellStart"/>
+      <w:r>
+        <w:t>the</w:t>
+      </w:r>
+      <w:proofErr w:type="spellEnd"/>
+      <w:r>
+        <w:t xml:space="preserve"> </w:t>
+      </w:r>
+      <w:proofErr w:type="spellStart"/>
+      <w:r>
+        <w:t>bill</w:t>
+      </w:r>
+      <w:proofErr w:type="spellEnd"/>
+      <w:r>
+        <w:t xml:space="preserve"> </w:t>
+      </w:r>
+      <w:proofErr w:type="spellStart"/>
+      <w:r>
+        <w:t>in</w:t>
+      </w:r>
+      <w:proofErr w:type="spellEnd"/>
+      <w:r>
+        <w:t xml:space="preserve"> </w:t>
+      </w:r>
+      <w:proofErr w:type="spellStart"/>
+      <w:r>
+        <w:t>txt</w:t>
+      </w:r>
+      <w:proofErr w:type="spellEnd"/>
+      <w:r>
+        <w:t xml:space="preserve"> </w:t>
+      </w:r>
+      <w:proofErr w:type="spellStart"/>
+      <w:r>
+        <w:t>format</w:t>
+      </w:r>
+      <w:proofErr w:type="spellEnd"/>
+      <w:r>
+        <w:t xml:space="preserve">. </w:t>
+      </w:r>
+      <w:proofErr w:type="spellStart"/>
+      <w:r>
+        <w:t>It</w:t>
+      </w:r>
+      <w:proofErr w:type="spellEnd"/>
+      <w:r>
+        <w:t xml:space="preserve"> </w:t>
+      </w:r>
+      <w:proofErr w:type="spellStart"/>
+      <w:r>
+        <w:t>will</w:t>
+      </w:r>
+      <w:proofErr w:type="spellEnd"/>
+      <w:r>
+        <w:t xml:space="preserve"> </w:t>
+      </w:r>
+      <w:proofErr w:type="spellStart"/>
+      <w:r>
+        <w:t>contain</w:t>
+      </w:r>
+      <w:proofErr w:type="spellEnd"/>
+      <w:r>
+        <w:t xml:space="preserve"> </w:t>
+      </w:r>
+      <w:proofErr w:type="spellStart"/>
+      <w:r>
+        <w:t>the</w:t>
+      </w:r>
+      <w:proofErr w:type="spellEnd"/>
+      <w:r>
+        <w:t xml:space="preserve"> </w:t>
+      </w:r>
+      <w:proofErr w:type="spellStart"/>
+      <w:r>
+        <w:t>name</w:t>
+      </w:r>
+      <w:proofErr w:type="spellEnd"/>
+      <w:r>
+        <w:t xml:space="preserve">, </w:t>
+      </w:r>
+      <w:proofErr w:type="spellStart"/>
+      <w:r>
+        <w:t>address</w:t>
+      </w:r>
+      <w:proofErr w:type="spellEnd"/>
+      <w:r>
+        <w:t xml:space="preserve"> and </w:t>
+      </w:r>
+      <w:proofErr w:type="spellStart"/>
+      <w:r>
+        <w:t>invoice</w:t>
+      </w:r>
+      <w:proofErr w:type="spellEnd"/>
+      <w:r>
+        <w:t xml:space="preserve"> </w:t>
+      </w:r>
+      <w:proofErr w:type="spellStart"/>
+      <w:r>
+        <w:t>number</w:t>
+      </w:r>
+      <w:proofErr w:type="spellEnd"/>
+      <w:r>
+        <w:t xml:space="preserve"> of </w:t>
+      </w:r>
+      <w:proofErr w:type="spellStart"/>
+      <w:r>
+        <w:t>the</w:t>
+      </w:r>
+      <w:proofErr w:type="spellEnd"/>
+      <w:r>
+        <w:t xml:space="preserve"> </w:t>
+      </w:r>
+      <w:proofErr w:type="spellStart"/>
+      <w:r>
+        <w:t>company</w:t>
+      </w:r>
+      <w:proofErr w:type="spellEnd"/>
+      <w:r>
+        <w:t xml:space="preserve">. </w:t>
+      </w:r>
+      <w:proofErr w:type="spellStart"/>
+      <w:r>
+        <w:t>Furthermore</w:t>
+      </w:r>
+      <w:proofErr w:type="spellEnd"/>
+      <w:r>
+        <w:t xml:space="preserve"> </w:t>
+      </w:r>
+      <w:proofErr w:type="spellStart"/>
+      <w:r>
+        <w:t>the</w:t>
+      </w:r>
+      <w:proofErr w:type="spellEnd"/>
+      <w:r>
+        <w:t xml:space="preserve"> </w:t>
+      </w:r>
+      <w:proofErr w:type="spellStart"/>
+      <w:r>
+        <w:t>name</w:t>
+      </w:r>
+      <w:proofErr w:type="spellEnd"/>
+      <w:r>
+        <w:t xml:space="preserve"> of </w:t>
+      </w:r>
+      <w:proofErr w:type="spellStart"/>
+      <w:r>
+        <w:t>the</w:t>
+      </w:r>
+      <w:proofErr w:type="spellEnd"/>
+      <w:r>
+        <w:t xml:space="preserve"> </w:t>
+      </w:r>
+      <w:proofErr w:type="spellStart"/>
+      <w:r>
+        <w:t>seller</w:t>
+      </w:r>
+      <w:proofErr w:type="spellEnd"/>
+      <w:r>
+        <w:t xml:space="preserve"> and </w:t>
+      </w:r>
+      <w:proofErr w:type="spellStart"/>
+      <w:r>
+        <w:t>the</w:t>
+      </w:r>
+      <w:proofErr w:type="spellEnd"/>
+      <w:r>
+        <w:t xml:space="preserve"> </w:t>
+      </w:r>
+      <w:proofErr w:type="spellStart"/>
+      <w:r>
+        <w:t>informations</w:t>
+      </w:r>
+      <w:proofErr w:type="spellEnd"/>
+      <w:r>
+        <w:t xml:space="preserve"> </w:t>
+      </w:r>
+      <w:proofErr w:type="spellStart"/>
+      <w:r>
+        <w:t>about</w:t>
+      </w:r>
+      <w:proofErr w:type="spellEnd"/>
+      <w:r>
+        <w:t xml:space="preserve"> </w:t>
+      </w:r>
+      <w:proofErr w:type="spellStart"/>
+      <w:r>
+        <w:t>the</w:t>
+      </w:r>
+      <w:proofErr w:type="spellEnd"/>
+      <w:r>
+        <w:t xml:space="preserve"> </w:t>
+      </w:r>
+      <w:proofErr w:type="spellStart"/>
+      <w:r>
+        <w:t>order</w:t>
+      </w:r>
+      <w:proofErr w:type="spellEnd"/>
+      <w:r>
+        <w:t xml:space="preserve">.  </w:t>
+      </w:r>
+      <w:r>
+        <w:t xml:space="preserve">The </w:t>
+      </w:r>
+      <w:proofErr w:type="spellStart"/>
+      <w:r>
+        <w:t>txt</w:t>
+      </w:r>
+      <w:proofErr w:type="spellEnd"/>
+      <w:r>
+        <w:t xml:space="preserve"> file </w:t>
+      </w:r>
+      <w:proofErr w:type="spellStart"/>
+      <w:r>
+        <w:t>will</w:t>
+      </w:r>
+      <w:proofErr w:type="spellEnd"/>
+      <w:r>
+        <w:t xml:space="preserve"> </w:t>
+      </w:r>
+      <w:proofErr w:type="spellStart"/>
+      <w:r>
+        <w:t>look</w:t>
+      </w:r>
+      <w:proofErr w:type="spellEnd"/>
+      <w:r>
+        <w:t xml:space="preserve"> </w:t>
+      </w:r>
+      <w:proofErr w:type="spellStart"/>
+      <w:r>
+        <w:t>like</w:t>
+      </w:r>
+      <w:proofErr w:type="spellEnd"/>
+      <w:r>
+        <w:t xml:space="preserve"> an </w:t>
+      </w:r>
+      <w:proofErr w:type="spellStart"/>
+      <w:r>
+        <w:t>ordinary</w:t>
+      </w:r>
+      <w:proofErr w:type="spellEnd"/>
+      <w:r>
+        <w:t xml:space="preserve"> </w:t>
+      </w:r>
+      <w:proofErr w:type="spellStart"/>
+      <w:r>
+        <w:t>bill</w:t>
+      </w:r>
+      <w:proofErr w:type="spellEnd"/>
+      <w:r>
+        <w:t xml:space="preserve"> </w:t>
+      </w:r>
+      <w:proofErr w:type="spellStart"/>
+      <w:r>
+        <w:t>which</w:t>
+      </w:r>
+      <w:proofErr w:type="spellEnd"/>
+      <w:r>
+        <w:t xml:space="preserve"> </w:t>
+      </w:r>
+      <w:proofErr w:type="spellStart"/>
+      <w:r>
+        <w:t>you</w:t>
+      </w:r>
+      <w:proofErr w:type="spellEnd"/>
+      <w:r>
+        <w:t xml:space="preserve"> </w:t>
+      </w:r>
+      <w:proofErr w:type="spellStart"/>
+      <w:r>
+        <w:t>get</w:t>
+      </w:r>
+      <w:proofErr w:type="spellEnd"/>
+      <w:r>
+        <w:t xml:space="preserve"> </w:t>
+      </w:r>
+      <w:proofErr w:type="spellStart"/>
+      <w:r>
+        <w:t>in</w:t>
+      </w:r>
+      <w:proofErr w:type="spellEnd"/>
+      <w:r>
+        <w:t xml:space="preserve"> a shop.</w:t>
+      </w:r>
+    </w:p>
+    <w:p>
+      <w:pPr>
+        <w:jc w:val="both"/>
+      </w:pPr>
+      <w:proofErr w:type="spellStart"/>
+      <w:r>
+        <w:t>When</w:t>
+      </w:r>
+      <w:proofErr w:type="spellEnd"/>
+      <w:r>
+        <w:t xml:space="preserve"> a </w:t>
+      </w:r>
+      <w:proofErr w:type="spellStart"/>
+      <w:r>
+        <w:t>seller</w:t>
+      </w:r>
+      <w:proofErr w:type="spellEnd"/>
+      <w:r>
+        <w:t xml:space="preserve"> </w:t>
+      </w:r>
+      <w:proofErr w:type="spellStart"/>
+      <w:r>
+        <w:t>want</w:t>
+      </w:r>
+      <w:proofErr w:type="spellEnd"/>
+      <w:r>
+        <w:t xml:space="preserve"> </w:t>
+      </w:r>
+      <w:proofErr w:type="spellStart"/>
+      <w:r>
+        <w:t>to</w:t>
+      </w:r>
+      <w:proofErr w:type="spellEnd"/>
+      <w:r>
+        <w:t xml:space="preserve"> </w:t>
+      </w:r>
+      <w:proofErr w:type="spellStart"/>
+      <w:r>
+        <w:t>change</w:t>
+      </w:r>
+      <w:proofErr w:type="spellEnd"/>
+      <w:r>
+        <w:t xml:space="preserve"> </w:t>
+      </w:r>
+      <w:proofErr w:type="spellStart"/>
+      <w:r>
+        <w:t>information</w:t>
+      </w:r>
+      <w:proofErr w:type="spellEnd"/>
+      <w:r>
+        <w:t xml:space="preserve"> </w:t>
+      </w:r>
+      <w:proofErr w:type="spellStart"/>
+      <w:r>
+        <w:t>about</w:t>
+      </w:r>
+      <w:proofErr w:type="spellEnd"/>
+      <w:r>
+        <w:t xml:space="preserve"> </w:t>
+      </w:r>
+      <w:proofErr w:type="spellStart"/>
+      <w:r>
+        <w:t>his</w:t>
+      </w:r>
+      <w:proofErr w:type="spellEnd"/>
+      <w:r>
+        <w:t xml:space="preserve"> </w:t>
+      </w:r>
+      <w:proofErr w:type="spellStart"/>
+      <w:r>
+        <w:t>profile</w:t>
+      </w:r>
+      <w:proofErr w:type="spellEnd"/>
+      <w:r>
+        <w:t xml:space="preserve">, he </w:t>
+      </w:r>
+      <w:proofErr w:type="spellStart"/>
+      <w:r>
+        <w:t>can</w:t>
+      </w:r>
+      <w:proofErr w:type="spellEnd"/>
+      <w:r>
+        <w:t xml:space="preserve"> </w:t>
+      </w:r>
+      <w:proofErr w:type="spellStart"/>
+      <w:r>
+        <w:t>change</w:t>
+      </w:r>
+      <w:proofErr w:type="spellEnd"/>
+      <w:r>
+        <w:t xml:space="preserve"> almost </w:t>
+      </w:r>
+      <w:proofErr w:type="spellStart"/>
+      <w:r>
+        <w:t>everything</w:t>
+      </w:r>
+      <w:proofErr w:type="spellEnd"/>
+      <w:r>
+        <w:t xml:space="preserve">. He </w:t>
+      </w:r>
+      <w:proofErr w:type="spellStart"/>
+      <w:r>
+        <w:t>can</w:t>
+      </w:r>
+      <w:proofErr w:type="spellEnd"/>
+      <w:r>
+        <w:t xml:space="preserve"> </w:t>
+      </w:r>
+      <w:proofErr w:type="spellStart"/>
+      <w:r>
+        <w:t>upload</w:t>
+      </w:r>
+      <w:proofErr w:type="spellEnd"/>
+      <w:r>
+        <w:t xml:space="preserve"> </w:t>
+      </w:r>
+      <w:proofErr w:type="spellStart"/>
+      <w:r>
+        <w:t>profile</w:t>
+      </w:r>
+      <w:proofErr w:type="spellEnd"/>
+      <w:r>
+        <w:t xml:space="preserve"> </w:t>
+      </w:r>
+      <w:proofErr w:type="spellStart"/>
+      <w:r>
+        <w:t>picture</w:t>
+      </w:r>
+      <w:proofErr w:type="spellEnd"/>
+      <w:r>
+        <w:t xml:space="preserve">, </w:t>
+      </w:r>
+      <w:proofErr w:type="spellStart"/>
+      <w:r>
+        <w:t>change</w:t>
+      </w:r>
+      <w:proofErr w:type="spellEnd"/>
+      <w:r>
+        <w:t xml:space="preserve"> </w:t>
+      </w:r>
+      <w:proofErr w:type="spellStart"/>
+      <w:r>
+        <w:t>name</w:t>
+      </w:r>
+      <w:proofErr w:type="spellEnd"/>
+      <w:r>
+        <w:t xml:space="preserve">, </w:t>
+      </w:r>
+      <w:proofErr w:type="spellStart"/>
+      <w:r>
+        <w:t>birthdate</w:t>
+      </w:r>
+      <w:proofErr w:type="spellEnd"/>
+      <w:r>
+        <w:t xml:space="preserve"> and </w:t>
+      </w:r>
+      <w:proofErr w:type="spellStart"/>
+      <w:r>
+        <w:t>email-address</w:t>
+      </w:r>
+      <w:proofErr w:type="spellEnd"/>
+      <w:r>
+        <w:t xml:space="preserve">. </w:t>
+      </w:r>
+      <w:proofErr w:type="spellStart"/>
+      <w:r>
+        <w:t>If</w:t>
+      </w:r>
+      <w:proofErr w:type="spellEnd"/>
+      <w:r>
+        <w:t xml:space="preserve"> </w:t>
+      </w:r>
+      <w:proofErr w:type="spellStart"/>
+      <w:r>
+        <w:t>the</w:t>
+      </w:r>
+      <w:proofErr w:type="spellEnd"/>
+      <w:r>
+        <w:t xml:space="preserve"> </w:t>
+      </w:r>
+      <w:proofErr w:type="spellStart"/>
+      <w:r>
+        <w:t>seller</w:t>
+      </w:r>
+      <w:proofErr w:type="spellEnd"/>
+      <w:r>
+        <w:t xml:space="preserve"> </w:t>
+      </w:r>
+      <w:proofErr w:type="spellStart"/>
+      <w:r>
+        <w:t>forget</w:t>
+      </w:r>
+      <w:proofErr w:type="spellEnd"/>
+      <w:r>
+        <w:t xml:space="preserve"> </w:t>
+      </w:r>
+      <w:proofErr w:type="spellStart"/>
+      <w:r>
+        <w:t>his</w:t>
+      </w:r>
+      <w:proofErr w:type="spellEnd"/>
+      <w:r>
+        <w:t xml:space="preserve"> </w:t>
+      </w:r>
+      <w:proofErr w:type="spellStart"/>
+      <w:r>
+        <w:t>password</w:t>
+      </w:r>
+      <w:proofErr w:type="spellEnd"/>
+      <w:r>
+        <w:t xml:space="preserve"> he </w:t>
+      </w:r>
+      <w:proofErr w:type="spellStart"/>
+      <w:r>
+        <w:t>can</w:t>
+      </w:r>
+      <w:proofErr w:type="spellEnd"/>
+      <w:r>
+        <w:t xml:space="preserve"> </w:t>
+      </w:r>
+      <w:proofErr w:type="spellStart"/>
+      <w:r>
+        <w:t>ask</w:t>
+      </w:r>
+      <w:proofErr w:type="spellEnd"/>
+      <w:r>
+        <w:t xml:space="preserve"> a </w:t>
+      </w:r>
+      <w:proofErr w:type="spellStart"/>
+      <w:r>
+        <w:t>new</w:t>
+      </w:r>
+      <w:proofErr w:type="spellEnd"/>
+      <w:r>
+        <w:t xml:space="preserve"> </w:t>
+      </w:r>
+      <w:proofErr w:type="spellStart"/>
+      <w:r>
+        <w:t>o</w:t>
+      </w:r>
+      <w:r>
+        <w:t>ne</w:t>
+      </w:r>
+      <w:proofErr w:type="spellEnd"/>
+      <w:r>
+        <w:t xml:space="preserve"> and </w:t>
+      </w:r>
+      <w:proofErr w:type="spellStart"/>
+      <w:r>
+        <w:t>when</w:t>
+      </w:r>
+      <w:proofErr w:type="spellEnd"/>
+      <w:r>
+        <w:t xml:space="preserve"> he </w:t>
+      </w:r>
+      <w:proofErr w:type="spellStart"/>
+      <w:r>
+        <w:t>want</w:t>
+      </w:r>
+      <w:proofErr w:type="spellEnd"/>
+      <w:r>
+        <w:t xml:space="preserve"> </w:t>
+      </w:r>
+      <w:proofErr w:type="spellStart"/>
+      <w:r>
+        <w:t>to</w:t>
+      </w:r>
+      <w:proofErr w:type="spellEnd"/>
+      <w:r>
+        <w:t xml:space="preserve"> </w:t>
+      </w:r>
+      <w:proofErr w:type="spellStart"/>
+      <w:r>
+        <w:t>change</w:t>
+      </w:r>
+      <w:proofErr w:type="spellEnd"/>
+      <w:r>
+        <w:t xml:space="preserve"> </w:t>
+      </w:r>
+      <w:proofErr w:type="spellStart"/>
+      <w:r>
+        <w:t>his</w:t>
+      </w:r>
+      <w:proofErr w:type="spellEnd"/>
+      <w:r>
+        <w:t xml:space="preserve"> </w:t>
+      </w:r>
+      <w:proofErr w:type="spellStart"/>
+      <w:r>
+        <w:t>password</w:t>
+      </w:r>
+      <w:proofErr w:type="spellEnd"/>
+      <w:r>
+        <w:t>,</w:t>
+      </w:r>
+      <w:bookmarkStart w:id="0" w:name="_GoBack"/>
+      <w:bookmarkEnd w:id="0"/>
+      <w:r>
+        <w:t xml:space="preserve"> </w:t>
+      </w:r>
+      <w:proofErr w:type="spellStart"/>
+      <w:r>
+        <w:t>it</w:t>
+      </w:r>
+      <w:proofErr w:type="spellEnd"/>
+      <w:r>
+        <w:t xml:space="preserve"> </w:t>
+      </w:r>
+      <w:proofErr w:type="spellStart"/>
+      <w:r>
+        <w:t>will</w:t>
+      </w:r>
+      <w:proofErr w:type="spellEnd"/>
+      <w:r>
+        <w:t xml:space="preserve"> be </w:t>
+      </w:r>
+      <w:proofErr w:type="spellStart"/>
+      <w:r>
+        <w:t>possible</w:t>
+      </w:r>
+      <w:proofErr w:type="spellEnd"/>
+      <w:r>
+        <w:t xml:space="preserve"> </w:t>
+      </w:r>
+      <w:proofErr w:type="spellStart"/>
+      <w:r>
+        <w:t>in</w:t>
+      </w:r>
+      <w:proofErr w:type="spellEnd"/>
+      <w:r>
+        <w:t xml:space="preserve"> </w:t>
+      </w:r>
+      <w:proofErr w:type="spellStart"/>
+      <w:r>
+        <w:t>the</w:t>
+      </w:r>
+      <w:proofErr w:type="spellEnd"/>
+      <w:r>
+        <w:t xml:space="preserve"> </w:t>
+      </w:r>
+      <w:proofErr w:type="spellStart"/>
+      <w:r>
+        <w:t>application</w:t>
+      </w:r>
+      <w:proofErr w:type="spellEnd"/>
+      <w:r>
+        <w:t>.</w:t>
+      </w:r>
+      <w:r>
+        <w:t xml:space="preserve"> </w:t>
       </w:r>
     </w:p>
     <w:p/>

</xml_diff>